<commit_message>
chore: Updated the srs
Removed unwanted features
</commit_message>
<xml_diff>
--- a/Analysis/System Requirements Specification.docx
+++ b/Analysis/System Requirements Specification.docx
@@ -87,7 +87,16 @@
         <w:t>Date:</w:t>
       </w:r>
       <w:r>
-        <w:t xml:space="preserve"> 14 January 2026</w:t>
+        <w:t xml:space="preserve"> </w:t>
+      </w:r>
+      <w:r>
+        <w:rPr>
+          <w:lang w:val="en-US"/>
+        </w:rPr>
+        <w:t>16</w:t>
+      </w:r>
+      <w:r>
+        <w:t xml:space="preserve"> January 2026</w:t>
       </w:r>
       <w:r>
         <w:br/>
@@ -323,30 +332,22 @@
         </w:numPr>
       </w:pPr>
       <w:r>
-        <w:t>Upload template bundle to v0.myexpozy.com (or equivalent).</w:t>
-      </w:r>
-    </w:p>
-    <w:p>
-      <w:pPr>
-        <w:numPr>
-          <w:ilvl w:val="0"/>
-          <w:numId w:val="2"/>
-        </w:numPr>
-      </w:pPr>
-      <w:r>
-        <w:t>Return preview link via play.myexpozy.com (or equivalent).</w:t>
-      </w:r>
-    </w:p>
-    <w:p>
-      <w:pPr>
-        <w:numPr>
-          <w:ilvl w:val="0"/>
-          <w:numId w:val="2"/>
-        </w:numPr>
-      </w:pPr>
-      <w:r>
-        <w:t>Basic observability: logs, job status, error reporting.</w:t>
-      </w:r>
+        <w:t>Return preview link.</w:t>
+      </w:r>
+    </w:p>
+    <w:p>
+      <w:pPr>
+        <w:rPr>
+          <w:lang w:val="en-US"/>
+        </w:rPr>
+      </w:pPr>
+    </w:p>
+    <w:p>
+      <w:pPr>
+        <w:rPr>
+          <w:lang w:val="en-US"/>
+        </w:rPr>
+      </w:pPr>
     </w:p>
     <w:p>
       <w:pPr>
@@ -918,23 +919,18 @@
       </w:r>
     </w:p>
     <w:p>
-      <w:r>
-        <w:t>The design goal is to keep the webhook fast and predictable while moving heavy tasks to a worker.</w:t>
-      </w:r>
-    </w:p>
-    <w:p>
-      <w:pPr>
-        <w:rPr>
-          <w:b/>
-          <w:bCs/>
-        </w:rPr>
-      </w:pPr>
-      <w:r>
-        <w:rPr>
-          <w:b/>
-          <w:bCs/>
-        </w:rPr>
-        <w:t>2.2 Product Functions (high-level)</w:t>
+      <w:pPr>
+        <w:rPr>
+          <w:b/>
+          <w:bCs/>
+        </w:rPr>
+      </w:pPr>
+      <w:r>
+        <w:rPr>
+          <w:b/>
+          <w:bCs/>
+        </w:rPr>
+        <w:t xml:space="preserve">2.2 Product Functions </w:t>
       </w:r>
     </w:p>
     <w:p>
@@ -994,17 +990,6 @@
     </w:p>
     <w:p>
       <w:pPr>
-        <w:numPr>
-          <w:ilvl w:val="0"/>
-          <w:numId w:val="6"/>
-        </w:numPr>
-      </w:pPr>
-      <w:r>
-        <w:t>Track state and allow debugging.</w:t>
-      </w:r>
-    </w:p>
-    <w:p>
-      <w:pPr>
         <w:rPr>
           <w:b/>
           <w:bCs/>
@@ -1034,17 +1019,6 @@
       </w:r>
       <w:r>
         <w:br/>
-        <w:t xml:space="preserve">Secondary user: </w:t>
-      </w:r>
-      <w:r>
-        <w:rPr>
-          <w:b/>
-          <w:bCs/>
-        </w:rPr>
-        <w:t>EXPOZY/StudioWeb staff</w:t>
-      </w:r>
-      <w:r>
-        <w:t xml:space="preserve"> who monitor system health and diagnose failures.</w:t>
       </w:r>
     </w:p>
     <w:p>
@@ -1129,7 +1103,7 @@
         </w:numPr>
       </w:pPr>
       <w:r>
-        <w:t>EXPOZY provides an upload endpoint (e.g., v0.myexpozy.com) and preview endpoint (play.myexpozy.com).</w:t>
+        <w:t>EXPOZY template schema exists and is stable enough to validate against.</w:t>
       </w:r>
     </w:p>
     <w:p>
@@ -1140,7 +1114,7 @@
         </w:numPr>
       </w:pPr>
       <w:r>
-        <w:t>EXPOZY template schema exists and is stable enough to validate against.</w:t>
+        <w:t>Telegram bot token and webhook secret can be configured securely.</w:t>
       </w:r>
     </w:p>
     <w:p>
@@ -1151,17 +1125,6 @@
         </w:numPr>
       </w:pPr>
       <w:r>
-        <w:t>Telegram bot token and webhook secret can be configured securely.</w:t>
-      </w:r>
-    </w:p>
-    <w:p>
-      <w:pPr>
-        <w:numPr>
-          <w:ilvl w:val="0"/>
-          <w:numId w:val="8"/>
-        </w:numPr>
-      </w:pPr>
-      <w:r>
         <w:t>Preview domain has defense-in-depth controls (e.g., CSP), but the Orchestrator must still sanitize.</w:t>
       </w:r>
     </w:p>
@@ -1186,56 +1149,734 @@
           <w:b/>
           <w:bCs/>
         </w:rPr>
+        <w:t>2.6 Constraints</w:t>
+      </w:r>
+    </w:p>
+    <w:p>
+      <w:pPr>
+        <w:numPr>
+          <w:ilvl w:val="0"/>
+          <w:numId w:val="9"/>
+        </w:numPr>
+      </w:pPr>
+      <w:r>
+        <w:t>Low operational complexity: must run with minimal infrastructure overhead.</w:t>
+      </w:r>
+    </w:p>
+    <w:p>
+      <w:pPr>
+        <w:numPr>
+          <w:ilvl w:val="0"/>
+          <w:numId w:val="9"/>
+        </w:numPr>
+      </w:pPr>
+      <w:r>
+        <w:t>Must treat both Telegram input and AI output as untrusted.</w:t>
+      </w:r>
+    </w:p>
+    <w:p>
+      <w:pPr>
+        <w:numPr>
+          <w:ilvl w:val="0"/>
+          <w:numId w:val="9"/>
+        </w:numPr>
+      </w:pPr>
+      <w:r>
+        <w:t xml:space="preserve">Must support scope as </w:t>
+      </w:r>
+      <w:r>
+        <w:rPr>
+          <w:b/>
+          <w:bCs/>
+        </w:rPr>
+        <w:t>customer-facing</w:t>
+      </w:r>
+      <w:r>
+        <w:t xml:space="preserve"> (more safety and stability than dev-only).</w:t>
+      </w:r>
+    </w:p>
+    <w:p>
+      <w:pPr>
+        <w:rPr>
+          <w:lang w:val="en-US"/>
+        </w:rPr>
+      </w:pPr>
+    </w:p>
+    <w:p>
+      <w:pPr>
+        <w:rPr>
+          <w:b/>
+          <w:bCs/>
+        </w:rPr>
+      </w:pPr>
+      <w:r>
+        <w:rPr>
+          <w:b/>
+          <w:bCs/>
+        </w:rPr>
+        <w:t>3. Specific Requirements</w:t>
+      </w:r>
+    </w:p>
+    <w:p>
+      <w:pPr>
+        <w:rPr>
+          <w:b/>
+          <w:bCs/>
+        </w:rPr>
+      </w:pPr>
+      <w:r>
+        <w:rPr>
+          <w:b/>
+          <w:bCs/>
+        </w:rPr>
+        <w:t>3.1 Requirement Format</w:t>
+      </w:r>
+    </w:p>
+    <w:p>
+      <w:r>
+        <w:t>Each requirement has:</w:t>
+      </w:r>
+    </w:p>
+    <w:p>
+      <w:pPr>
+        <w:numPr>
+          <w:ilvl w:val="0"/>
+          <w:numId w:val="10"/>
+        </w:numPr>
+      </w:pPr>
+      <w:r>
+        <w:rPr>
+          <w:b/>
+          <w:bCs/>
+        </w:rPr>
+        <w:t>ID</w:t>
+      </w:r>
+      <w:r>
+        <w:t xml:space="preserve"> (F.REQ# or NF.REQ#),</w:t>
+      </w:r>
+    </w:p>
+    <w:p>
+      <w:pPr>
+        <w:numPr>
+          <w:ilvl w:val="0"/>
+          <w:numId w:val="10"/>
+        </w:numPr>
+      </w:pPr>
+      <w:r>
+        <w:rPr>
+          <w:b/>
+          <w:bCs/>
+        </w:rPr>
+        <w:t>Priority</w:t>
+      </w:r>
+      <w:r>
+        <w:t xml:space="preserve"> (1–10, where 10 = highest),</w:t>
+      </w:r>
+    </w:p>
+    <w:p>
+      <w:pPr>
+        <w:numPr>
+          <w:ilvl w:val="0"/>
+          <w:numId w:val="10"/>
+        </w:numPr>
+      </w:pPr>
+      <w:r>
+        <w:rPr>
+          <w:b/>
+          <w:bCs/>
+        </w:rPr>
+        <w:t>Description</w:t>
+      </w:r>
+      <w:r>
+        <w:t>,</w:t>
+      </w:r>
+    </w:p>
+    <w:p>
+      <w:pPr>
+        <w:numPr>
+          <w:ilvl w:val="0"/>
+          <w:numId w:val="10"/>
+        </w:numPr>
+      </w:pPr>
+      <w:r>
+        <w:rPr>
+          <w:b/>
+          <w:bCs/>
+        </w:rPr>
+        <w:t>Rationale</w:t>
+      </w:r>
+      <w:r>
+        <w:t>,</w:t>
+      </w:r>
+    </w:p>
+    <w:p>
+      <w:pPr>
+        <w:numPr>
+          <w:ilvl w:val="0"/>
+          <w:numId w:val="10"/>
+        </w:numPr>
+      </w:pPr>
+      <w:r>
+        <w:rPr>
+          <w:b/>
+          <w:bCs/>
+        </w:rPr>
+        <w:t>Acceptance Criteria</w:t>
+      </w:r>
+      <w:r>
+        <w:t>.</w:t>
+      </w:r>
+    </w:p>
+    <w:p>
+      <w:pPr>
+        <w:rPr>
+          <w:lang w:val="en-US"/>
+        </w:rPr>
+      </w:pPr>
+    </w:p>
+    <w:p>
+      <w:pPr>
+        <w:rPr>
+          <w:b/>
+          <w:bCs/>
+        </w:rPr>
+      </w:pPr>
+      <w:r>
+        <w:rPr>
+          <w:b/>
+          <w:bCs/>
+        </w:rPr>
+        <w:t>3.2 Functional Requirements</w:t>
+      </w:r>
+    </w:p>
+    <w:p>
+      <w:pPr>
+        <w:rPr>
+          <w:b/>
+          <w:bCs/>
+        </w:rPr>
+      </w:pPr>
+      <w:r>
+        <w:rPr>
+          <w:b/>
+          <w:bCs/>
+        </w:rPr>
+        <w:t>F.REQ1 — Receive prompts from Telegram</w:t>
+      </w:r>
+    </w:p>
+    <w:p>
+      <w:pPr>
+        <w:numPr>
+          <w:ilvl w:val="0"/>
+          <w:numId w:val="11"/>
+        </w:numPr>
+      </w:pPr>
+      <w:r>
+        <w:rPr>
+          <w:b/>
+          <w:bCs/>
+        </w:rPr>
+        <w:t>Priority:</w:t>
+      </w:r>
+      <w:r>
+        <w:t xml:space="preserve"> 10</w:t>
+      </w:r>
+    </w:p>
+    <w:p>
+      <w:pPr>
+        <w:numPr>
+          <w:ilvl w:val="0"/>
+          <w:numId w:val="11"/>
+        </w:numPr>
+      </w:pPr>
+      <w:r>
+        <w:rPr>
+          <w:b/>
+          <w:bCs/>
+        </w:rPr>
+        <w:t>Description:</w:t>
+      </w:r>
+      <w:r>
+        <w:t xml:space="preserve"> The system must receive user prompts from Telegram via webhook delivery.</w:t>
+      </w:r>
+    </w:p>
+    <w:p>
+      <w:pPr>
+        <w:numPr>
+          <w:ilvl w:val="0"/>
+          <w:numId w:val="11"/>
+        </w:numPr>
+      </w:pPr>
+      <w:r>
+        <w:rPr>
+          <w:b/>
+          <w:bCs/>
+        </w:rPr>
+        <w:t>Rationale:</w:t>
+      </w:r>
+      <w:r>
+        <w:t xml:space="preserve"> Telegram is the chosen customer-facing entry point for generation.</w:t>
+      </w:r>
+    </w:p>
+    <w:p>
+      <w:pPr>
+        <w:numPr>
+          <w:ilvl w:val="0"/>
+          <w:numId w:val="11"/>
+        </w:numPr>
+      </w:pPr>
+      <w:r>
+        <w:rPr>
+          <w:b/>
+          <w:bCs/>
+        </w:rPr>
+        <w:t>Acceptance criteria:</w:t>
+      </w:r>
+      <w:r>
+        <w:t xml:space="preserve"> When a user sends a message to the bot, the system receives it and records a job.</w:t>
+      </w:r>
+    </w:p>
+    <w:p>
+      <w:pPr>
+        <w:rPr>
+          <w:b/>
+          <w:bCs/>
+        </w:rPr>
+      </w:pPr>
+      <w:r>
+        <w:rPr>
+          <w:b/>
+          <w:bCs/>
+        </w:rPr>
+        <w:t>F.REQ2 — Authenticate webhook requests</w:t>
+      </w:r>
+    </w:p>
+    <w:p>
+      <w:pPr>
+        <w:numPr>
+          <w:ilvl w:val="0"/>
+          <w:numId w:val="12"/>
+        </w:numPr>
+      </w:pPr>
+      <w:r>
+        <w:rPr>
+          <w:b/>
+          <w:bCs/>
+        </w:rPr>
+        <w:t>Priority:</w:t>
+      </w:r>
+      <w:r>
+        <w:t xml:space="preserve"> 10</w:t>
+      </w:r>
+    </w:p>
+    <w:p>
+      <w:pPr>
+        <w:numPr>
+          <w:ilvl w:val="0"/>
+          <w:numId w:val="12"/>
+        </w:numPr>
+      </w:pPr>
+      <w:r>
+        <w:rPr>
+          <w:b/>
+          <w:bCs/>
+        </w:rPr>
+        <w:t>Description:</w:t>
+      </w:r>
+      <w:r>
+        <w:t xml:space="preserve"> The system must verify that incoming webhook calls are authentic (e.g., secret token/header validation).</w:t>
+      </w:r>
+    </w:p>
+    <w:p>
+      <w:pPr>
+        <w:numPr>
+          <w:ilvl w:val="0"/>
+          <w:numId w:val="12"/>
+        </w:numPr>
+      </w:pPr>
+      <w:r>
+        <w:rPr>
+          <w:b/>
+          <w:bCs/>
+        </w:rPr>
+        <w:t>Rationale:</w:t>
+      </w:r>
+      <w:r>
+        <w:t xml:space="preserve"> Prevent unauthorized job creation and abuse.</w:t>
+      </w:r>
+    </w:p>
+    <w:p>
+      <w:pPr>
+        <w:numPr>
+          <w:ilvl w:val="0"/>
+          <w:numId w:val="12"/>
+        </w:numPr>
+      </w:pPr>
+      <w:r>
+        <w:rPr>
+          <w:b/>
+          <w:bCs/>
+        </w:rPr>
+        <w:t>Acceptance criteria:</w:t>
+      </w:r>
+      <w:r>
+        <w:t xml:space="preserve"> Requests without valid authentication are rejected with a non-2xx response and no job is created.</w:t>
+      </w:r>
+    </w:p>
+    <w:p>
+      <w:pPr>
+        <w:rPr>
+          <w:b/>
+          <w:bCs/>
+        </w:rPr>
+      </w:pPr>
+      <w:r>
+        <w:rPr>
+          <w:b/>
+          <w:bCs/>
+        </w:rPr>
+        <w:t>F.REQ3 — Create a persistent job record</w:t>
+      </w:r>
+    </w:p>
+    <w:p>
+      <w:pPr>
+        <w:numPr>
+          <w:ilvl w:val="0"/>
+          <w:numId w:val="13"/>
+        </w:numPr>
+      </w:pPr>
+      <w:r>
+        <w:rPr>
+          <w:b/>
+          <w:bCs/>
+        </w:rPr>
+        <w:t>Priority:</w:t>
+      </w:r>
+      <w:r>
+        <w:t xml:space="preserve"> 9</w:t>
+      </w:r>
+    </w:p>
+    <w:p>
+      <w:pPr>
+        <w:numPr>
+          <w:ilvl w:val="0"/>
+          <w:numId w:val="13"/>
+        </w:numPr>
+      </w:pPr>
+      <w:r>
+        <w:rPr>
+          <w:b/>
+          <w:bCs/>
+        </w:rPr>
+        <w:t>Description:</w:t>
+      </w:r>
+      <w:r>
+        <w:t xml:space="preserve"> Upon receiving a valid prompt, the system must create a job record in persistent storage.</w:t>
+      </w:r>
+    </w:p>
+    <w:p>
+      <w:pPr>
+        <w:numPr>
+          <w:ilvl w:val="0"/>
+          <w:numId w:val="13"/>
+        </w:numPr>
+      </w:pPr>
+      <w:r>
+        <w:rPr>
+          <w:b/>
+          <w:bCs/>
+        </w:rPr>
+        <w:t>Rationale:</w:t>
+      </w:r>
+      <w:r>
+        <w:t xml:space="preserve"> Enables traceability, recovery, retries, and auditability.</w:t>
+      </w:r>
+    </w:p>
+    <w:p>
+      <w:pPr>
+        <w:numPr>
+          <w:ilvl w:val="0"/>
+          <w:numId w:val="13"/>
+        </w:numPr>
+      </w:pPr>
+      <w:r>
+        <w:rPr>
+          <w:b/>
+          <w:bCs/>
+        </w:rPr>
         <w:lastRenderedPageBreak/>
-        <w:t>2.6 Constraints</w:t>
-      </w:r>
-    </w:p>
-    <w:p>
-      <w:pPr>
-        <w:numPr>
-          <w:ilvl w:val="0"/>
-          <w:numId w:val="9"/>
-        </w:numPr>
-      </w:pPr>
-      <w:r>
-        <w:t>Low operational complexity: must run with minimal infrastructure overhead.</w:t>
-      </w:r>
-    </w:p>
-    <w:p>
-      <w:pPr>
-        <w:numPr>
-          <w:ilvl w:val="0"/>
-          <w:numId w:val="9"/>
-        </w:numPr>
-      </w:pPr>
-      <w:r>
-        <w:t>Must treat both Telegram input and AI output as untrusted.</w:t>
-      </w:r>
-    </w:p>
-    <w:p>
-      <w:pPr>
-        <w:numPr>
-          <w:ilvl w:val="0"/>
-          <w:numId w:val="9"/>
-        </w:numPr>
-      </w:pPr>
-      <w:r>
-        <w:t xml:space="preserve">Must support scope as </w:t>
-      </w:r>
-      <w:r>
-        <w:rPr>
-          <w:b/>
-          <w:bCs/>
-        </w:rPr>
-        <w:t>customer-facing</w:t>
-      </w:r>
-      <w:r>
-        <w:t xml:space="preserve"> (more safety and stability than dev-only).</w:t>
-      </w:r>
-    </w:p>
-    <w:p>
-      <w:pPr>
-        <w:rPr>
+        <w:t>Acceptance criteria:</w:t>
+      </w:r>
+      <w:r>
+        <w:t xml:space="preserve"> Each accepted prompt produces a job with status (e.g., QUEUED) stored in DB.</w:t>
+      </w:r>
+    </w:p>
+    <w:p>
+      <w:pPr>
+        <w:rPr>
+          <w:b/>
+          <w:bCs/>
+        </w:rPr>
+      </w:pPr>
+      <w:r>
+        <w:rPr>
+          <w:b/>
+          <w:bCs/>
+        </w:rPr>
+        <w:t>F.REQ4 — Enqueue generation work</w:t>
+      </w:r>
+    </w:p>
+    <w:p>
+      <w:pPr>
+        <w:numPr>
+          <w:ilvl w:val="0"/>
+          <w:numId w:val="14"/>
+        </w:numPr>
+      </w:pPr>
+      <w:r>
+        <w:rPr>
+          <w:b/>
+          <w:bCs/>
+        </w:rPr>
+        <w:t>Priority:</w:t>
+      </w:r>
+      <w:r>
+        <w:t xml:space="preserve"> 9</w:t>
+      </w:r>
+    </w:p>
+    <w:p>
+      <w:pPr>
+        <w:numPr>
+          <w:ilvl w:val="0"/>
+          <w:numId w:val="14"/>
+        </w:numPr>
+      </w:pPr>
+      <w:r>
+        <w:rPr>
+          <w:b/>
+          <w:bCs/>
+        </w:rPr>
+        <w:t>Description:</w:t>
+      </w:r>
+      <w:r>
+        <w:t xml:space="preserve"> The system must enqueue a job message into a queue for asynchronous processing by a worker.</w:t>
+      </w:r>
+    </w:p>
+    <w:p>
+      <w:pPr>
+        <w:numPr>
+          <w:ilvl w:val="0"/>
+          <w:numId w:val="14"/>
+        </w:numPr>
+      </w:pPr>
+      <w:r>
+        <w:rPr>
+          <w:b/>
+          <w:bCs/>
+        </w:rPr>
+        <w:t>Rationale:</w:t>
+      </w:r>
+      <w:r>
+        <w:t xml:space="preserve"> Webhook must remain fast and resilient.</w:t>
+      </w:r>
+    </w:p>
+    <w:p>
+      <w:pPr>
+        <w:numPr>
+          <w:ilvl w:val="0"/>
+          <w:numId w:val="14"/>
+        </w:numPr>
+      </w:pPr>
+      <w:r>
+        <w:rPr>
+          <w:b/>
+          <w:bCs/>
+        </w:rPr>
+        <w:t>Acceptance criteria:</w:t>
+      </w:r>
+      <w:r>
+        <w:t xml:space="preserve"> After a prompt, a message appears on the queue and the webhook returns quickly.</w:t>
+      </w:r>
+    </w:p>
+    <w:p>
+      <w:pPr>
+        <w:rPr>
+          <w:b/>
+          <w:bCs/>
+        </w:rPr>
+      </w:pPr>
+      <w:r>
+        <w:rPr>
+          <w:b/>
+          <w:bCs/>
+        </w:rPr>
+        <w:t>F.REQ5 — Return immediate user feedback</w:t>
+      </w:r>
+    </w:p>
+    <w:p>
+      <w:pPr>
+        <w:numPr>
+          <w:ilvl w:val="0"/>
+          <w:numId w:val="15"/>
+        </w:numPr>
+      </w:pPr>
+      <w:r>
+        <w:rPr>
+          <w:b/>
+          <w:bCs/>
+        </w:rPr>
+        <w:t>Priority:</w:t>
+      </w:r>
+      <w:r>
+        <w:t xml:space="preserve"> 8</w:t>
+      </w:r>
+    </w:p>
+    <w:p>
+      <w:pPr>
+        <w:numPr>
+          <w:ilvl w:val="0"/>
+          <w:numId w:val="15"/>
+        </w:numPr>
+      </w:pPr>
+      <w:r>
+        <w:rPr>
+          <w:b/>
+          <w:bCs/>
+        </w:rPr>
+        <w:t>Description:</w:t>
+      </w:r>
+      <w:r>
+        <w:t xml:space="preserve"> The bot must respond quickly in Telegram acknowledging the job (e.g., “Working on it…”).</w:t>
+      </w:r>
+    </w:p>
+    <w:p>
+      <w:pPr>
+        <w:numPr>
+          <w:ilvl w:val="0"/>
+          <w:numId w:val="15"/>
+        </w:numPr>
+      </w:pPr>
+      <w:r>
+        <w:rPr>
+          <w:b/>
+          <w:bCs/>
+        </w:rPr>
+        <w:t>Rationale:</w:t>
+      </w:r>
+      <w:r>
+        <w:t xml:space="preserve"> Customer-facing UX requires fast feedback.</w:t>
+      </w:r>
+    </w:p>
+    <w:p>
+      <w:pPr>
+        <w:numPr>
+          <w:ilvl w:val="0"/>
+          <w:numId w:val="15"/>
+        </w:numPr>
+      </w:pPr>
+      <w:r>
+        <w:rPr>
+          <w:b/>
+          <w:bCs/>
+        </w:rPr>
+        <w:t>Acceptance criteria:</w:t>
+      </w:r>
+      <w:r>
+        <w:t xml:space="preserve"> User receives acknowledgement within a short time window after sending prompt.</w:t>
+      </w:r>
+    </w:p>
+    <w:p>
+      <w:pPr>
+        <w:rPr>
+          <w:b/>
+          <w:bCs/>
+        </w:rPr>
+      </w:pPr>
+      <w:r>
+        <w:rPr>
+          <w:b/>
+          <w:bCs/>
+        </w:rPr>
+        <w:t>F.REQ6 — Generate a template via AI provider</w:t>
+      </w:r>
+    </w:p>
+    <w:p>
+      <w:pPr>
+        <w:numPr>
+          <w:ilvl w:val="0"/>
+          <w:numId w:val="16"/>
+        </w:numPr>
+      </w:pPr>
+      <w:r>
+        <w:rPr>
+          <w:b/>
+          <w:bCs/>
+        </w:rPr>
+        <w:t>Priority:</w:t>
+      </w:r>
+      <w:r>
+        <w:t xml:space="preserve"> 10</w:t>
+      </w:r>
+    </w:p>
+    <w:p>
+      <w:pPr>
+        <w:numPr>
+          <w:ilvl w:val="0"/>
+          <w:numId w:val="16"/>
+        </w:numPr>
+      </w:pPr>
+      <w:r>
+        <w:rPr>
+          <w:b/>
+          <w:bCs/>
+        </w:rPr>
+        <w:t>Description:</w:t>
+      </w:r>
+      <w:r>
+        <w:t xml:space="preserve"> The worker must call an AI provider to generate an EXPOZY template based on the user prompt.</w:t>
+      </w:r>
+    </w:p>
+    <w:p>
+      <w:pPr>
+        <w:numPr>
+          <w:ilvl w:val="0"/>
+          <w:numId w:val="16"/>
+        </w:numPr>
+      </w:pPr>
+      <w:r>
+        <w:rPr>
+          <w:b/>
+          <w:bCs/>
+        </w:rPr>
+        <w:t>Rationale:</w:t>
+      </w:r>
+      <w:r>
+        <w:t xml:space="preserve"> Core value of the system.</w:t>
+      </w:r>
+    </w:p>
+    <w:p>
+      <w:pPr>
+        <w:numPr>
+          <w:ilvl w:val="0"/>
+          <w:numId w:val="16"/>
+        </w:numPr>
+      </w:pPr>
+      <w:r>
+        <w:rPr>
+          <w:b/>
+          <w:bCs/>
+        </w:rPr>
+        <w:t>Acceptance criteria:</w:t>
+      </w:r>
+      <w:r>
+        <w:t xml:space="preserve"> For test prompts, the worker produces output in the expected EXPOZY template format.</w:t>
+      </w:r>
+    </w:p>
+    <w:p>
+      <w:pPr>
+        <w:rPr>
+          <w:b/>
+          <w:bCs/>
           <w:lang w:val="en-US"/>
         </w:rPr>
       </w:pPr>
@@ -1245,168 +1886,1150 @@
         <w:rPr>
           <w:b/>
           <w:bCs/>
-        </w:rPr>
-      </w:pPr>
-      <w:r>
-        <w:rPr>
-          <w:b/>
-          <w:bCs/>
-        </w:rPr>
-        <w:t>3. Specific Requirements</w:t>
-      </w:r>
-    </w:p>
-    <w:p>
-      <w:pPr>
-        <w:rPr>
-          <w:b/>
-          <w:bCs/>
-        </w:rPr>
-      </w:pPr>
-      <w:r>
-        <w:rPr>
-          <w:b/>
-          <w:bCs/>
-        </w:rPr>
-        <w:t>3.1 Requirement Format</w:t>
-      </w:r>
-    </w:p>
-    <w:p>
-      <w:r>
-        <w:t>Each requirement has:</w:t>
-      </w:r>
-    </w:p>
-    <w:p>
-      <w:pPr>
-        <w:numPr>
-          <w:ilvl w:val="0"/>
-          <w:numId w:val="10"/>
-        </w:numPr>
-      </w:pPr>
-      <w:r>
-        <w:rPr>
-          <w:b/>
-          <w:bCs/>
-        </w:rPr>
-        <w:t>ID</w:t>
-      </w:r>
-      <w:r>
-        <w:t xml:space="preserve"> (F.REQ# or NF.REQ#),</w:t>
-      </w:r>
-    </w:p>
-    <w:p>
-      <w:pPr>
-        <w:numPr>
-          <w:ilvl w:val="0"/>
-          <w:numId w:val="10"/>
-        </w:numPr>
-      </w:pPr>
-      <w:r>
-        <w:rPr>
-          <w:b/>
-          <w:bCs/>
-        </w:rPr>
-        <w:t>Priority</w:t>
-      </w:r>
-      <w:r>
-        <w:t xml:space="preserve"> (1–10, where 10 = highest),</w:t>
-      </w:r>
-    </w:p>
-    <w:p>
-      <w:pPr>
-        <w:numPr>
-          <w:ilvl w:val="0"/>
-          <w:numId w:val="10"/>
-        </w:numPr>
-      </w:pPr>
-      <w:r>
-        <w:rPr>
-          <w:b/>
-          <w:bCs/>
-        </w:rPr>
-        <w:t>Description</w:t>
-      </w:r>
-      <w:r>
+          <w:lang w:val="en-US"/>
+        </w:rPr>
+      </w:pPr>
+    </w:p>
+    <w:p>
+      <w:pPr>
+        <w:rPr>
+          <w:b/>
+          <w:bCs/>
+          <w:lang w:val="en-US"/>
+        </w:rPr>
+      </w:pPr>
+    </w:p>
+    <w:p>
+      <w:pPr>
+        <w:rPr>
+          <w:b/>
+          <w:bCs/>
+        </w:rPr>
+      </w:pPr>
+      <w:r>
+        <w:rPr>
+          <w:b/>
+          <w:bCs/>
+        </w:rPr>
+        <w:t>F.REQ7 — Support pluggable AI providers</w:t>
+      </w:r>
+    </w:p>
+    <w:p>
+      <w:pPr>
+        <w:numPr>
+          <w:ilvl w:val="0"/>
+          <w:numId w:val="17"/>
+        </w:numPr>
+      </w:pPr>
+      <w:r>
+        <w:rPr>
+          <w:b/>
+          <w:bCs/>
+        </w:rPr>
+        <w:t>Priority:</w:t>
+      </w:r>
+      <w:r>
+        <w:t xml:space="preserve"> 7</w:t>
+      </w:r>
+    </w:p>
+    <w:p>
+      <w:pPr>
+        <w:numPr>
+          <w:ilvl w:val="0"/>
+          <w:numId w:val="17"/>
+        </w:numPr>
+      </w:pPr>
+      <w:r>
+        <w:rPr>
+          <w:b/>
+          <w:bCs/>
+        </w:rPr>
+        <w:t>Description:</w:t>
+      </w:r>
+      <w:r>
+        <w:t xml:space="preserve"> The system must expose a provider abstraction (adapter interface) so providers can be swapped with minimal code changes.</w:t>
+      </w:r>
+    </w:p>
+    <w:p>
+      <w:pPr>
+        <w:numPr>
+          <w:ilvl w:val="0"/>
+          <w:numId w:val="17"/>
+        </w:numPr>
+      </w:pPr>
+      <w:r>
+        <w:rPr>
+          <w:b/>
+          <w:bCs/>
+        </w:rPr>
+        <w:t>Rationale:</w:t>
+      </w:r>
+      <w:r>
+        <w:t xml:space="preserve"> Avoid vendor lock-in and allow experimentation.</w:t>
+      </w:r>
+    </w:p>
+    <w:p>
+      <w:pPr>
+        <w:numPr>
+          <w:ilvl w:val="0"/>
+          <w:numId w:val="17"/>
+        </w:numPr>
+      </w:pPr>
+      <w:r>
+        <w:rPr>
+          <w:b/>
+          <w:bCs/>
+        </w:rPr>
+        <w:lastRenderedPageBreak/>
+        <w:t>Acceptance criteria:</w:t>
+      </w:r>
+      <w:r>
+        <w:t xml:space="preserve"> Switching providers requires only changing the provider module/configuration, not rewriting the job pipeline.</w:t>
+      </w:r>
+    </w:p>
+    <w:p>
+      <w:pPr>
+        <w:rPr>
+          <w:b/>
+          <w:bCs/>
+        </w:rPr>
+      </w:pPr>
+      <w:r>
+        <w:rPr>
+          <w:b/>
+          <w:bCs/>
+        </w:rPr>
+        <w:t>F.REQ8 — Enforce schema validation for generated output</w:t>
+      </w:r>
+    </w:p>
+    <w:p>
+      <w:pPr>
+        <w:numPr>
+          <w:ilvl w:val="0"/>
+          <w:numId w:val="18"/>
+        </w:numPr>
+      </w:pPr>
+      <w:r>
+        <w:rPr>
+          <w:b/>
+          <w:bCs/>
+        </w:rPr>
+        <w:t>Priority:</w:t>
+      </w:r>
+      <w:r>
+        <w:t xml:space="preserve"> 10</w:t>
+      </w:r>
+    </w:p>
+    <w:p>
+      <w:pPr>
+        <w:numPr>
+          <w:ilvl w:val="0"/>
+          <w:numId w:val="18"/>
+        </w:numPr>
+      </w:pPr>
+      <w:r>
+        <w:rPr>
+          <w:b/>
+          <w:bCs/>
+        </w:rPr>
+        <w:t>Description:</w:t>
+      </w:r>
+      <w:r>
+        <w:t xml:space="preserve"> The system must validate AI output against the EXPOZY template schema before upload.</w:t>
+      </w:r>
+    </w:p>
+    <w:p>
+      <w:pPr>
+        <w:numPr>
+          <w:ilvl w:val="0"/>
+          <w:numId w:val="18"/>
+        </w:numPr>
+      </w:pPr>
+      <w:r>
+        <w:rPr>
+          <w:b/>
+          <w:bCs/>
+        </w:rPr>
+        <w:t>Rationale:</w:t>
+      </w:r>
+      <w:r>
+        <w:t xml:space="preserve"> Invalid templates cannot render and waste user time.</w:t>
+      </w:r>
+    </w:p>
+    <w:p>
+      <w:pPr>
+        <w:numPr>
+          <w:ilvl w:val="0"/>
+          <w:numId w:val="18"/>
+        </w:numPr>
+      </w:pPr>
+      <w:r>
+        <w:rPr>
+          <w:b/>
+          <w:bCs/>
+        </w:rPr>
+        <w:t>Acceptance criteria:</w:t>
+      </w:r>
+      <w:r>
+        <w:t xml:space="preserve"> Outputs failing schema validation are not uploaded and are marked FAILED with a clear error reason.</w:t>
+      </w:r>
+    </w:p>
+    <w:p>
+      <w:pPr>
+        <w:rPr>
+          <w:b/>
+          <w:bCs/>
+        </w:rPr>
+      </w:pPr>
+      <w:r>
+        <w:rPr>
+          <w:b/>
+          <w:bCs/>
+        </w:rPr>
+        <w:t>F.REQ9 — Safety gate: sanitize before preview/upload</w:t>
+      </w:r>
+    </w:p>
+    <w:p>
+      <w:pPr>
+        <w:numPr>
+          <w:ilvl w:val="0"/>
+          <w:numId w:val="19"/>
+        </w:numPr>
+      </w:pPr>
+      <w:r>
+        <w:rPr>
+          <w:b/>
+          <w:bCs/>
+        </w:rPr>
+        <w:t>Priority:</w:t>
+      </w:r>
+      <w:r>
+        <w:t xml:space="preserve"> 10</w:t>
+      </w:r>
+    </w:p>
+    <w:p>
+      <w:pPr>
+        <w:numPr>
+          <w:ilvl w:val="0"/>
+          <w:numId w:val="19"/>
+        </w:numPr>
+      </w:pPr>
+      <w:r>
+        <w:rPr>
+          <w:b/>
+          <w:bCs/>
+        </w:rPr>
+        <w:t>Description:</w:t>
+      </w:r>
+      <w:r>
+        <w:t xml:space="preserve"> The system must sanitize any HTML / browser-rendered content before uploading or making it available for preview.</w:t>
+      </w:r>
+    </w:p>
+    <w:p>
+      <w:pPr>
+        <w:numPr>
+          <w:ilvl w:val="0"/>
+          <w:numId w:val="19"/>
+        </w:numPr>
+      </w:pPr>
+      <w:r>
+        <w:rPr>
+          <w:b/>
+          <w:bCs/>
+        </w:rPr>
+        <w:t>Rationale:</w:t>
+      </w:r>
+      <w:r>
+        <w:t xml:space="preserve"> AI outputs are untrusted and may contain XSS payloads or unsafe markup.</w:t>
+      </w:r>
+    </w:p>
+    <w:p>
+      <w:pPr>
+        <w:numPr>
+          <w:ilvl w:val="0"/>
+          <w:numId w:val="19"/>
+        </w:numPr>
+      </w:pPr>
+      <w:r>
+        <w:rPr>
+          <w:b/>
+          <w:bCs/>
+        </w:rPr>
+        <w:t>Acceptance criteria:</w:t>
+      </w:r>
+      <w:r>
+        <w:t xml:space="preserve"> Sanitization runs on every job</w:t>
+      </w:r>
+      <w:r>
+        <w:rPr>
+          <w:lang w:val="en-US"/>
+        </w:rPr>
         <w:t>,</w:t>
       </w:r>
-    </w:p>
-    <w:p>
-      <w:pPr>
-        <w:numPr>
-          <w:ilvl w:val="0"/>
-          <w:numId w:val="10"/>
-        </w:numPr>
-      </w:pPr>
-      <w:r>
-        <w:rPr>
-          <w:b/>
-          <w:bCs/>
-        </w:rPr>
-        <w:t>Rationale</w:t>
-      </w:r>
-      <w:r>
+      <w:r>
+        <w:t xml:space="preserve"> unsafe content is removed or job is rejected.</w:t>
+      </w:r>
+    </w:p>
+    <w:p>
+      <w:pPr>
+        <w:rPr>
+          <w:b/>
+          <w:bCs/>
+        </w:rPr>
+      </w:pPr>
+      <w:r>
+        <w:rPr>
+          <w:b/>
+          <w:bCs/>
+        </w:rPr>
+        <w:t>F.REQ10 — Package template bundle for upload</w:t>
+      </w:r>
+    </w:p>
+    <w:p>
+      <w:pPr>
+        <w:numPr>
+          <w:ilvl w:val="0"/>
+          <w:numId w:val="20"/>
+        </w:numPr>
+      </w:pPr>
+      <w:r>
+        <w:rPr>
+          <w:b/>
+          <w:bCs/>
+        </w:rPr>
+        <w:t>Priority:</w:t>
+      </w:r>
+      <w:r>
+        <w:t xml:space="preserve"> 8</w:t>
+      </w:r>
+    </w:p>
+    <w:p>
+      <w:pPr>
+        <w:numPr>
+          <w:ilvl w:val="0"/>
+          <w:numId w:val="20"/>
+        </w:numPr>
+      </w:pPr>
+      <w:r>
+        <w:rPr>
+          <w:b/>
+          <w:bCs/>
+        </w:rPr>
+        <w:t>Description:</w:t>
+      </w:r>
+      <w:r>
+        <w:t xml:space="preserve"> The worker must package the final, validated output into the format required by the EXPOZY upload endpoint.</w:t>
+      </w:r>
+    </w:p>
+    <w:p>
+      <w:pPr>
+        <w:numPr>
+          <w:ilvl w:val="0"/>
+          <w:numId w:val="20"/>
+        </w:numPr>
+      </w:pPr>
+      <w:r>
+        <w:rPr>
+          <w:b/>
+          <w:bCs/>
+        </w:rPr>
+        <w:t>Rationale:</w:t>
+      </w:r>
+      <w:r>
+        <w:t xml:space="preserve"> Upload endpoint expects a defined structure.</w:t>
+      </w:r>
+    </w:p>
+    <w:p>
+      <w:pPr>
+        <w:numPr>
+          <w:ilvl w:val="0"/>
+          <w:numId w:val="20"/>
+        </w:numPr>
+      </w:pPr>
+      <w:r>
+        <w:rPr>
+          <w:b/>
+          <w:bCs/>
+        </w:rPr>
+        <w:t>Acceptance criteria:</w:t>
+      </w:r>
+      <w:r>
+        <w:t xml:space="preserve"> Upload request matches required bundle format and is accepted by the EXPOZY endpoint.</w:t>
+      </w:r>
+    </w:p>
+    <w:p>
+      <w:pPr>
+        <w:rPr>
+          <w:b/>
+          <w:bCs/>
+          <w:lang w:val="en-US"/>
+        </w:rPr>
+      </w:pPr>
+    </w:p>
+    <w:p>
+      <w:pPr>
+        <w:rPr>
+          <w:b/>
+          <w:bCs/>
+          <w:lang w:val="en-US"/>
+        </w:rPr>
+      </w:pPr>
+    </w:p>
+    <w:p>
+      <w:pPr>
+        <w:rPr>
+          <w:b/>
+          <w:bCs/>
+        </w:rPr>
+      </w:pPr>
+      <w:r>
+        <w:rPr>
+          <w:b/>
+          <w:bCs/>
+        </w:rPr>
+        <w:t>F.REQ11 — Upload template and obtain template ID</w:t>
+      </w:r>
+    </w:p>
+    <w:p>
+      <w:pPr>
+        <w:numPr>
+          <w:ilvl w:val="0"/>
+          <w:numId w:val="21"/>
+        </w:numPr>
+      </w:pPr>
+      <w:r>
+        <w:rPr>
+          <w:b/>
+          <w:bCs/>
+        </w:rPr>
+        <w:t>Priority:</w:t>
+      </w:r>
+      <w:r>
+        <w:t xml:space="preserve"> 9</w:t>
+      </w:r>
+    </w:p>
+    <w:p>
+      <w:pPr>
+        <w:numPr>
+          <w:ilvl w:val="0"/>
+          <w:numId w:val="21"/>
+        </w:numPr>
+      </w:pPr>
+      <w:r>
+        <w:rPr>
+          <w:b/>
+          <w:bCs/>
+        </w:rPr>
+        <w:t>Description:</w:t>
+      </w:r>
+      <w:r>
+        <w:t xml:space="preserve"> The system must upload the bundle to EXPOZY storage and capture the returned template identifier.</w:t>
+      </w:r>
+    </w:p>
+    <w:p>
+      <w:pPr>
+        <w:numPr>
+          <w:ilvl w:val="0"/>
+          <w:numId w:val="21"/>
+        </w:numPr>
+      </w:pPr>
+      <w:r>
+        <w:rPr>
+          <w:b/>
+          <w:bCs/>
+        </w:rPr>
+        <w:t>Rationale:</w:t>
+      </w:r>
+      <w:r>
+        <w:t xml:space="preserve"> Required to build the preview link.</w:t>
+      </w:r>
+    </w:p>
+    <w:p>
+      <w:pPr>
+        <w:numPr>
+          <w:ilvl w:val="0"/>
+          <w:numId w:val="21"/>
+        </w:numPr>
+      </w:pPr>
+      <w:r>
+        <w:rPr>
+          <w:b/>
+          <w:bCs/>
+        </w:rPr>
+        <w:lastRenderedPageBreak/>
+        <w:t>Acceptance criteria:</w:t>
+      </w:r>
+      <w:r>
+        <w:t xml:space="preserve"> Successful jobs store template_id in the job record.</w:t>
+      </w:r>
+    </w:p>
+    <w:p>
+      <w:pPr>
+        <w:rPr>
+          <w:b/>
+          <w:bCs/>
+        </w:rPr>
+      </w:pPr>
+      <w:r>
+        <w:rPr>
+          <w:b/>
+          <w:bCs/>
+        </w:rPr>
+        <w:t>F.REQ12 — Send preview link to user</w:t>
+      </w:r>
+    </w:p>
+    <w:p>
+      <w:pPr>
+        <w:numPr>
+          <w:ilvl w:val="0"/>
+          <w:numId w:val="22"/>
+        </w:numPr>
+      </w:pPr>
+      <w:r>
+        <w:rPr>
+          <w:b/>
+          <w:bCs/>
+        </w:rPr>
+        <w:t>Priority:</w:t>
+      </w:r>
+      <w:r>
+        <w:t xml:space="preserve"> 9</w:t>
+      </w:r>
+    </w:p>
+    <w:p>
+      <w:pPr>
+        <w:numPr>
+          <w:ilvl w:val="0"/>
+          <w:numId w:val="22"/>
+        </w:numPr>
+      </w:pPr>
+      <w:r>
+        <w:rPr>
+          <w:b/>
+          <w:bCs/>
+        </w:rPr>
+        <w:t>Description:</w:t>
+      </w:r>
+      <w:r>
+        <w:t xml:space="preserve"> The bot must send a final preview link to the user after successful upload.</w:t>
+      </w:r>
+    </w:p>
+    <w:p>
+      <w:pPr>
+        <w:numPr>
+          <w:ilvl w:val="0"/>
+          <w:numId w:val="22"/>
+        </w:numPr>
+      </w:pPr>
+      <w:r>
+        <w:rPr>
+          <w:b/>
+          <w:bCs/>
+        </w:rPr>
+        <w:t>Rationale:</w:t>
+      </w:r>
+      <w:r>
+        <w:t xml:space="preserve"> Preview link is the delivered outcome.</w:t>
+      </w:r>
+    </w:p>
+    <w:p>
+      <w:pPr>
+        <w:numPr>
+          <w:ilvl w:val="0"/>
+          <w:numId w:val="22"/>
+        </w:numPr>
+      </w:pPr>
+      <w:r>
+        <w:rPr>
+          <w:b/>
+          <w:bCs/>
+        </w:rPr>
+        <w:t>Acceptance criteria:</w:t>
+      </w:r>
+      <w:r>
+        <w:t xml:space="preserve"> User receives a clickable link opening the generated page in preview domain.</w:t>
+      </w:r>
+    </w:p>
+    <w:p>
+      <w:pPr>
+        <w:rPr>
+          <w:b/>
+          <w:bCs/>
+        </w:rPr>
+      </w:pPr>
+      <w:r>
+        <w:rPr>
+          <w:b/>
+          <w:bCs/>
+        </w:rPr>
+        <w:t>F.REQ13 — Track job status lifecycle</w:t>
+      </w:r>
+    </w:p>
+    <w:p>
+      <w:pPr>
+        <w:numPr>
+          <w:ilvl w:val="0"/>
+          <w:numId w:val="23"/>
+        </w:numPr>
+      </w:pPr>
+      <w:r>
+        <w:rPr>
+          <w:b/>
+          <w:bCs/>
+        </w:rPr>
+        <w:t>Priority:</w:t>
+      </w:r>
+      <w:r>
+        <w:t xml:space="preserve"> 8</w:t>
+      </w:r>
+    </w:p>
+    <w:p>
+      <w:pPr>
+        <w:numPr>
+          <w:ilvl w:val="0"/>
+          <w:numId w:val="23"/>
+        </w:numPr>
+      </w:pPr>
+      <w:r>
+        <w:rPr>
+          <w:b/>
+          <w:bCs/>
+        </w:rPr>
+        <w:t>Description:</w:t>
+      </w:r>
+      <w:r>
+        <w:t xml:space="preserve"> The system must track states such as QUEUED, RUNNING, SUCCEEDED, FAILED</w:t>
+      </w:r>
+      <w:r>
+        <w:rPr>
+          <w:lang w:val="en-US"/>
+        </w:rPr>
+        <w:t xml:space="preserve"> as an example</w:t>
+      </w:r>
+      <w:r>
+        <w:t>.</w:t>
+      </w:r>
+    </w:p>
+    <w:p>
+      <w:pPr>
+        <w:numPr>
+          <w:ilvl w:val="0"/>
+          <w:numId w:val="23"/>
+        </w:numPr>
+      </w:pPr>
+      <w:r>
+        <w:rPr>
+          <w:b/>
+          <w:bCs/>
+        </w:rPr>
+        <w:t>Rationale:</w:t>
+      </w:r>
+      <w:r>
+        <w:t xml:space="preserve"> Needed for operational control and debugging.</w:t>
+      </w:r>
+    </w:p>
+    <w:p>
+      <w:pPr>
+        <w:numPr>
+          <w:ilvl w:val="0"/>
+          <w:numId w:val="23"/>
+        </w:numPr>
+      </w:pPr>
+      <w:r>
+        <w:rPr>
+          <w:b/>
+          <w:bCs/>
+        </w:rPr>
+        <w:t>Acceptance criteria:</w:t>
+      </w:r>
+      <w:r>
+        <w:t xml:space="preserve"> Job status transitions are stored and visible in logs.</w:t>
+      </w:r>
+    </w:p>
+    <w:p>
+      <w:pPr>
+        <w:rPr>
+          <w:b/>
+          <w:bCs/>
+        </w:rPr>
+      </w:pPr>
+      <w:r>
+        <w:rPr>
+          <w:b/>
+          <w:bCs/>
+        </w:rPr>
+        <w:t>F.REQ14 — Retry transient failures safely</w:t>
+      </w:r>
+    </w:p>
+    <w:p>
+      <w:pPr>
+        <w:numPr>
+          <w:ilvl w:val="0"/>
+          <w:numId w:val="24"/>
+        </w:numPr>
+      </w:pPr>
+      <w:r>
+        <w:rPr>
+          <w:b/>
+          <w:bCs/>
+        </w:rPr>
+        <w:t>Priority:</w:t>
+      </w:r>
+      <w:r>
+        <w:t xml:space="preserve"> 7</w:t>
+      </w:r>
+    </w:p>
+    <w:p>
+      <w:pPr>
+        <w:numPr>
+          <w:ilvl w:val="0"/>
+          <w:numId w:val="24"/>
+        </w:numPr>
+      </w:pPr>
+      <w:r>
+        <w:rPr>
+          <w:b/>
+          <w:bCs/>
+        </w:rPr>
+        <w:t>Description:</w:t>
+      </w:r>
+      <w:r>
+        <w:t xml:space="preserve"> The worker must retry transient provider/upload errors with backoff, without duplicating final outcomes.</w:t>
+      </w:r>
+    </w:p>
+    <w:p>
+      <w:pPr>
+        <w:numPr>
+          <w:ilvl w:val="0"/>
+          <w:numId w:val="24"/>
+        </w:numPr>
+      </w:pPr>
+      <w:r>
+        <w:rPr>
+          <w:b/>
+          <w:bCs/>
+        </w:rPr>
+        <w:t>Rationale:</w:t>
+      </w:r>
+      <w:r>
+        <w:t xml:space="preserve"> External APIs can throttle or fail temporarily.</w:t>
+      </w:r>
+    </w:p>
+    <w:p>
+      <w:pPr>
+        <w:numPr>
+          <w:ilvl w:val="0"/>
+          <w:numId w:val="24"/>
+        </w:numPr>
+      </w:pPr>
+      <w:r>
+        <w:rPr>
+          <w:b/>
+          <w:bCs/>
+        </w:rPr>
+        <w:t>Acceptance criteria:</w:t>
+      </w:r>
+      <w:r>
+        <w:t xml:space="preserve"> A simulated transient failure is retried automatically and either succeeds or fails with a final error after max attempts.</w:t>
+      </w:r>
+    </w:p>
+    <w:p>
+      <w:pPr>
+        <w:rPr>
+          <w:b/>
+          <w:bCs/>
+        </w:rPr>
+      </w:pPr>
+      <w:r>
+        <w:rPr>
+          <w:b/>
+          <w:bCs/>
+        </w:rPr>
+        <w:t>F.REQ15 — Prevent duplicate processing (idempotency)</w:t>
+      </w:r>
+    </w:p>
+    <w:p>
+      <w:pPr>
+        <w:numPr>
+          <w:ilvl w:val="0"/>
+          <w:numId w:val="25"/>
+        </w:numPr>
+      </w:pPr>
+      <w:r>
+        <w:rPr>
+          <w:b/>
+          <w:bCs/>
+        </w:rPr>
+        <w:t>Priority:</w:t>
+      </w:r>
+      <w:r>
+        <w:t xml:space="preserve"> 8</w:t>
+      </w:r>
+    </w:p>
+    <w:p>
+      <w:pPr>
+        <w:numPr>
+          <w:ilvl w:val="0"/>
+          <w:numId w:val="25"/>
+        </w:numPr>
+      </w:pPr>
+      <w:r>
+        <w:rPr>
+          <w:b/>
+          <w:bCs/>
+        </w:rPr>
+        <w:t>Description:</w:t>
+      </w:r>
+      <w:r>
+        <w:t xml:space="preserve"> The system must avoid creating duplicate final uploads/links if Telegram retries the same update or if the worker restarts mid-job.</w:t>
+      </w:r>
+    </w:p>
+    <w:p>
+      <w:pPr>
+        <w:numPr>
+          <w:ilvl w:val="0"/>
+          <w:numId w:val="25"/>
+        </w:numPr>
+      </w:pPr>
+      <w:r>
+        <w:rPr>
+          <w:b/>
+          <w:bCs/>
+        </w:rPr>
+        <w:t>Rationale:</w:t>
+      </w:r>
+      <w:r>
+        <w:t xml:space="preserve"> Webhook retries and at-least-once queues can cause duplicates.</w:t>
+      </w:r>
+    </w:p>
+    <w:p>
+      <w:pPr>
+        <w:numPr>
+          <w:ilvl w:val="0"/>
+          <w:numId w:val="25"/>
+        </w:numPr>
+      </w:pPr>
+      <w:r>
+        <w:rPr>
+          <w:b/>
+          <w:bCs/>
+        </w:rPr>
+        <w:t>Acceptance criteria:</w:t>
+      </w:r>
+      <w:r>
+        <w:t xml:space="preserve"> Duplicate deliveries do not create multiple template uploads for the same Telegram update/job key.</w:t>
+      </w:r>
+    </w:p>
+    <w:p>
+      <w:pPr>
+        <w:rPr>
+          <w:b/>
+          <w:bCs/>
+        </w:rPr>
+      </w:pPr>
+      <w:r>
+        <w:rPr>
+          <w:b/>
+          <w:bCs/>
+        </w:rPr>
+        <w:t>3.3 Non-Functional Requirements</w:t>
+      </w:r>
+    </w:p>
+    <w:p>
+      <w:pPr>
+        <w:rPr>
+          <w:b/>
+          <w:bCs/>
+        </w:rPr>
+      </w:pPr>
+      <w:r>
+        <w:rPr>
+          <w:b/>
+          <w:bCs/>
+        </w:rPr>
+        <w:t>NF.REQ1 — Webhook responsiveness</w:t>
+      </w:r>
+    </w:p>
+    <w:p>
+      <w:pPr>
+        <w:numPr>
+          <w:ilvl w:val="0"/>
+          <w:numId w:val="26"/>
+        </w:numPr>
+      </w:pPr>
+      <w:r>
+        <w:rPr>
+          <w:b/>
+          <w:bCs/>
+        </w:rPr>
+        <w:lastRenderedPageBreak/>
+        <w:t>Priority:</w:t>
+      </w:r>
+      <w:r>
+        <w:t xml:space="preserve"> 9</w:t>
+      </w:r>
+    </w:p>
+    <w:p>
+      <w:pPr>
+        <w:numPr>
+          <w:ilvl w:val="0"/>
+          <w:numId w:val="26"/>
+        </w:numPr>
+      </w:pPr>
+      <w:r>
+        <w:rPr>
+          <w:b/>
+          <w:bCs/>
+        </w:rPr>
+        <w:t>Description:</w:t>
+      </w:r>
+      <w:r>
+        <w:t xml:space="preserve"> Webhook handling must return a successful response quickly and must not block on generation or upload.</w:t>
+      </w:r>
+    </w:p>
+    <w:p>
+      <w:pPr>
+        <w:numPr>
+          <w:ilvl w:val="0"/>
+          <w:numId w:val="26"/>
+        </w:numPr>
+      </w:pPr>
+      <w:r>
+        <w:rPr>
+          <w:b/>
+          <w:bCs/>
+        </w:rPr>
+        <w:t>Rationale:</w:t>
+      </w:r>
+      <w:r>
+        <w:t xml:space="preserve"> Telegram may retry if webhook is slow or fails.</w:t>
+      </w:r>
+    </w:p>
+    <w:p>
+      <w:pPr>
+        <w:numPr>
+          <w:ilvl w:val="0"/>
+          <w:numId w:val="26"/>
+        </w:numPr>
+      </w:pPr>
+      <w:r>
+        <w:rPr>
+          <w:b/>
+          <w:bCs/>
+        </w:rPr>
+        <w:t>Acceptance criteria:</w:t>
+      </w:r>
+      <w:r>
+        <w:t xml:space="preserve"> Webhook returns before any AI call is executed (AI happens only in worker).</w:t>
+      </w:r>
+    </w:p>
+    <w:p>
+      <w:pPr>
+        <w:rPr>
+          <w:b/>
+          <w:bCs/>
+          <w:lang w:val="en-US"/>
+        </w:rPr>
+      </w:pPr>
+      <w:r>
+        <w:rPr>
+          <w:b/>
+          <w:bCs/>
+        </w:rPr>
+        <w:t xml:space="preserve">NF.REQ2 — Security: sanitize before preview </w:t>
+      </w:r>
+    </w:p>
+    <w:p>
+      <w:r>
+        <w:rPr>
+          <w:b/>
+          <w:bCs/>
+        </w:rPr>
+        <w:t>Priority:</w:t>
+      </w:r>
+      <w:r>
+        <w:t xml:space="preserve"> 10</w:t>
+      </w:r>
+    </w:p>
+    <w:p>
+      <w:pPr>
+        <w:numPr>
+          <w:ilvl w:val="0"/>
+          <w:numId w:val="27"/>
+        </w:numPr>
+      </w:pPr>
+      <w:r>
+        <w:rPr>
+          <w:b/>
+          <w:bCs/>
+        </w:rPr>
+        <w:t>Description:</w:t>
+      </w:r>
+      <w:r>
+        <w:t xml:space="preserve"> Any HTML or browser-rendered content produced by the AI must be sanitized and allow-list validated before upload/preview.</w:t>
+      </w:r>
+    </w:p>
+    <w:p>
+      <w:pPr>
+        <w:numPr>
+          <w:ilvl w:val="0"/>
+          <w:numId w:val="27"/>
+        </w:numPr>
+      </w:pPr>
+      <w:r>
+        <w:rPr>
+          <w:b/>
+          <w:bCs/>
+        </w:rPr>
+        <w:t>Rationale:</w:t>
+      </w:r>
+      <w:r>
+        <w:t xml:space="preserve"> Prevent XSS and unsafe content delivery.</w:t>
+      </w:r>
+    </w:p>
+    <w:p>
+      <w:pPr>
+        <w:numPr>
+          <w:ilvl w:val="0"/>
+          <w:numId w:val="27"/>
+        </w:numPr>
+      </w:pPr>
+      <w:r>
+        <w:rPr>
+          <w:b/>
+          <w:bCs/>
+        </w:rPr>
+        <w:t>Acceptance criteria:</w:t>
+      </w:r>
+      <w:r>
+        <w:t xml:space="preserve"> Sanitization is mandatory</w:t>
+      </w:r>
+      <w:r>
+        <w:rPr>
+          <w:lang w:val="en-US"/>
+        </w:rPr>
         <w:t>,</w:t>
       </w:r>
-    </w:p>
-    <w:p>
-      <w:pPr>
-        <w:numPr>
-          <w:ilvl w:val="0"/>
-          <w:numId w:val="10"/>
-        </w:numPr>
-      </w:pPr>
-      <w:r>
-        <w:rPr>
-          <w:b/>
-          <w:bCs/>
-        </w:rPr>
-        <w:t>Acceptance Criteria</w:t>
-      </w:r>
-      <w:r>
-        <w:t>.</w:t>
-      </w:r>
-    </w:p>
-    <w:p>
-      <w:pPr>
+      <w:r>
+        <w:t xml:space="preserve"> unsafe output is not uploaded.</w:t>
+      </w:r>
+    </w:p>
+    <w:p>
+      <w:pPr>
+        <w:rPr>
+          <w:b/>
+          <w:bCs/>
+        </w:rPr>
+      </w:pPr>
+      <w:r>
+        <w:rPr>
+          <w:b/>
+          <w:bCs/>
+        </w:rPr>
+        <w:t>NF.REQ3 — Data protection / GDPR-aware handling</w:t>
+      </w:r>
+    </w:p>
+    <w:p>
+      <w:pPr>
+        <w:numPr>
+          <w:ilvl w:val="0"/>
+          <w:numId w:val="28"/>
+        </w:numPr>
+      </w:pPr>
+      <w:r>
+        <w:rPr>
+          <w:b/>
+          <w:bCs/>
+        </w:rPr>
+        <w:t>Priority:</w:t>
+      </w:r>
+      <w:r>
+        <w:t xml:space="preserve"> 9</w:t>
+      </w:r>
+    </w:p>
+    <w:p>
+      <w:pPr>
+        <w:numPr>
+          <w:ilvl w:val="0"/>
+          <w:numId w:val="28"/>
+        </w:numPr>
+      </w:pPr>
+      <w:r>
+        <w:rPr>
+          <w:b/>
+          <w:bCs/>
+        </w:rPr>
+        <w:t>Description:</w:t>
+      </w:r>
+      <w:r>
+        <w:t xml:space="preserve"> The system must minimize stored personal data and support deletion of job records if required.</w:t>
+      </w:r>
+    </w:p>
+    <w:p>
+      <w:pPr>
+        <w:numPr>
+          <w:ilvl w:val="0"/>
+          <w:numId w:val="28"/>
+        </w:numPr>
+      </w:pPr>
+      <w:r>
+        <w:rPr>
+          <w:b/>
+          <w:bCs/>
+        </w:rPr>
+        <w:t>Rationale:</w:t>
+      </w:r>
+      <w:r>
+        <w:t xml:space="preserve"> Customer prompts may contain personal data.</w:t>
+      </w:r>
+    </w:p>
+    <w:p>
+      <w:pPr>
+        <w:numPr>
+          <w:ilvl w:val="0"/>
+          <w:numId w:val="28"/>
+        </w:numPr>
+      </w:pPr>
+      <w:r>
+        <w:rPr>
+          <w:b/>
+          <w:bCs/>
+        </w:rPr>
+        <w:t>Acceptance criteria:</w:t>
+      </w:r>
+      <w:r>
+        <w:t xml:space="preserve"> Only necessary fields are stored</w:t>
+      </w:r>
+      <w:r>
         <w:rPr>
           <w:lang w:val="en-US"/>
         </w:rPr>
-      </w:pPr>
-    </w:p>
-    <w:p>
-      <w:pPr>
-        <w:rPr>
-          <w:b/>
-          <w:bCs/>
-        </w:rPr>
-      </w:pPr>
-      <w:r>
-        <w:rPr>
-          <w:b/>
-          <w:bCs/>
-        </w:rPr>
-        <w:t>3.2 Functional Requirements</w:t>
-      </w:r>
-    </w:p>
-    <w:p>
-      <w:pPr>
-        <w:rPr>
-          <w:b/>
-          <w:bCs/>
-        </w:rPr>
-      </w:pPr>
-      <w:r>
-        <w:rPr>
-          <w:b/>
-          <w:bCs/>
-        </w:rPr>
-        <w:t>F.REQ1 — Receive prompts from Telegram</w:t>
-      </w:r>
-    </w:p>
-    <w:p>
-      <w:pPr>
-        <w:numPr>
-          <w:ilvl w:val="0"/>
-          <w:numId w:val="11"/>
+        <w:t>,</w:t>
+      </w:r>
+      <w:r>
+        <w:t xml:space="preserve"> a documented process exists for deletion/anonymization.</w:t>
+      </w:r>
+    </w:p>
+    <w:p>
+      <w:pPr>
+        <w:rPr>
+          <w:b/>
+          <w:bCs/>
+        </w:rPr>
+      </w:pPr>
+      <w:r>
+        <w:rPr>
+          <w:b/>
+          <w:bCs/>
+        </w:rPr>
+        <w:t>NF.REQ4 — Reliability and fault tolerance</w:t>
+      </w:r>
+    </w:p>
+    <w:p>
+      <w:pPr>
+        <w:numPr>
+          <w:ilvl w:val="0"/>
+          <w:numId w:val="29"/>
         </w:numPr>
       </w:pPr>
       <w:r>
@@ -1417,14 +3040,14 @@
         <w:t>Priority:</w:t>
       </w:r>
       <w:r>
-        <w:t xml:space="preserve"> 10</w:t>
-      </w:r>
-    </w:p>
-    <w:p>
-      <w:pPr>
-        <w:numPr>
-          <w:ilvl w:val="0"/>
-          <w:numId w:val="11"/>
+        <w:t xml:space="preserve"> 8</w:t>
+      </w:r>
+    </w:p>
+    <w:p>
+      <w:pPr>
+        <w:numPr>
+          <w:ilvl w:val="0"/>
+          <w:numId w:val="29"/>
         </w:numPr>
       </w:pPr>
       <w:r>
@@ -1435,14 +3058,14 @@
         <w:t>Description:</w:t>
       </w:r>
       <w:r>
-        <w:t xml:space="preserve"> The system must receive user prompts from Telegram via webhook delivery.</w:t>
-      </w:r>
-    </w:p>
-    <w:p>
-      <w:pPr>
-        <w:numPr>
-          <w:ilvl w:val="0"/>
-          <w:numId w:val="11"/>
+        <w:t xml:space="preserve"> The system must be resilient to worker restarts and temporary external API failures.</w:t>
+      </w:r>
+    </w:p>
+    <w:p>
+      <w:pPr>
+        <w:numPr>
+          <w:ilvl w:val="0"/>
+          <w:numId w:val="29"/>
         </w:numPr>
       </w:pPr>
       <w:r>
@@ -1453,14 +3076,14 @@
         <w:t>Rationale:</w:t>
       </w:r>
       <w:r>
-        <w:t xml:space="preserve"> Telegram is the chosen customer-facing entry point for generation.</w:t>
-      </w:r>
-    </w:p>
-    <w:p>
-      <w:pPr>
-        <w:numPr>
-          <w:ilvl w:val="0"/>
-          <w:numId w:val="11"/>
+        <w:t xml:space="preserve"> Customer-facing availability matters.</w:t>
+      </w:r>
+    </w:p>
+    <w:p>
+      <w:pPr>
+        <w:numPr>
+          <w:ilvl w:val="0"/>
+          <w:numId w:val="29"/>
         </w:numPr>
       </w:pPr>
       <w:r>
@@ -1471,29 +3094,29 @@
         <w:t>Acceptance criteria:</w:t>
       </w:r>
       <w:r>
-        <w:t xml:space="preserve"> When a user sends a message to the bot, the system receives it and records a job.</w:t>
-      </w:r>
-    </w:p>
-    <w:p>
-      <w:pPr>
-        <w:rPr>
-          <w:b/>
-          <w:bCs/>
-        </w:rPr>
-      </w:pPr>
-      <w:r>
-        <w:rPr>
-          <w:b/>
-          <w:bCs/>
-        </w:rPr>
-        <w:t>F.REQ2 — Authenticate webhook requests</w:t>
-      </w:r>
-    </w:p>
-    <w:p>
-      <w:pPr>
-        <w:numPr>
-          <w:ilvl w:val="0"/>
-          <w:numId w:val="12"/>
+        <w:t xml:space="preserve"> After a worker restart, queued jobs continue processing without manual intervention.</w:t>
+      </w:r>
+    </w:p>
+    <w:p>
+      <w:pPr>
+        <w:rPr>
+          <w:b/>
+          <w:bCs/>
+        </w:rPr>
+      </w:pPr>
+      <w:r>
+        <w:rPr>
+          <w:b/>
+          <w:bCs/>
+        </w:rPr>
+        <w:t>NF.REQ5 — Observability</w:t>
+      </w:r>
+    </w:p>
+    <w:p>
+      <w:pPr>
+        <w:numPr>
+          <w:ilvl w:val="0"/>
+          <w:numId w:val="30"/>
         </w:numPr>
       </w:pPr>
       <w:r>
@@ -1504,14 +3127,14 @@
         <w:t>Priority:</w:t>
       </w:r>
       <w:r>
-        <w:t xml:space="preserve"> 10</w:t>
-      </w:r>
-    </w:p>
-    <w:p>
-      <w:pPr>
-        <w:numPr>
-          <w:ilvl w:val="0"/>
-          <w:numId w:val="12"/>
+        <w:t xml:space="preserve"> 8</w:t>
+      </w:r>
+    </w:p>
+    <w:p>
+      <w:pPr>
+        <w:numPr>
+          <w:ilvl w:val="0"/>
+          <w:numId w:val="30"/>
         </w:numPr>
       </w:pPr>
       <w:r>
@@ -1522,14 +3145,14 @@
         <w:t>Description:</w:t>
       </w:r>
       <w:r>
-        <w:t xml:space="preserve"> The system must verify that incoming webhook calls are authentic (e.g., secret token/header validation).</w:t>
-      </w:r>
-    </w:p>
-    <w:p>
-      <w:pPr>
-        <w:numPr>
-          <w:ilvl w:val="0"/>
-          <w:numId w:val="12"/>
+        <w:t xml:space="preserve"> The system must provide logs for job creation, provider calls, validation results, upload results, and errors.</w:t>
+      </w:r>
+    </w:p>
+    <w:p>
+      <w:pPr>
+        <w:numPr>
+          <w:ilvl w:val="0"/>
+          <w:numId w:val="30"/>
         </w:numPr>
       </w:pPr>
       <w:r>
@@ -1540,2048 +3163,409 @@
         <w:t>Rationale:</w:t>
       </w:r>
       <w:r>
-        <w:t xml:space="preserve"> Prevent unauthorized job creation and abuse.</w:t>
-      </w:r>
-    </w:p>
-    <w:p>
-      <w:pPr>
-        <w:numPr>
-          <w:ilvl w:val="0"/>
-          <w:numId w:val="12"/>
-        </w:numPr>
-      </w:pPr>
-      <w:r>
-        <w:rPr>
-          <w:b/>
-          <w:bCs/>
-        </w:rPr>
+        <w:t xml:space="preserve"> Needed for operational support and assessment evidence.</w:t>
+      </w:r>
+    </w:p>
+    <w:p>
+      <w:pPr>
+        <w:numPr>
+          <w:ilvl w:val="0"/>
+          <w:numId w:val="30"/>
+        </w:numPr>
+      </w:pPr>
+      <w:r>
+        <w:rPr>
+          <w:b/>
+          <w:bCs/>
+        </w:rPr>
+        <w:lastRenderedPageBreak/>
         <w:t>Acceptance criteria:</w:t>
       </w:r>
       <w:r>
-        <w:t xml:space="preserve"> Requests without valid authentication are rejected with a non-2xx response and no job is created.</w:t>
-      </w:r>
-    </w:p>
-    <w:p>
-      <w:pPr>
-        <w:rPr>
-          <w:b/>
-          <w:bCs/>
-        </w:rPr>
-      </w:pPr>
-      <w:r>
-        <w:rPr>
-          <w:b/>
-          <w:bCs/>
-        </w:rPr>
+        <w:t xml:space="preserve"> For each job, logs include job_id, timestamps, and final outcome.</w:t>
+      </w:r>
+    </w:p>
+    <w:p>
+      <w:pPr>
+        <w:rPr>
+          <w:b/>
+          <w:bCs/>
+        </w:rPr>
+      </w:pPr>
+      <w:r>
+        <w:rPr>
+          <w:b/>
+          <w:bCs/>
+        </w:rPr>
+        <w:t>NF.REQ6 — Maintainability</w:t>
+      </w:r>
+    </w:p>
+    <w:p>
+      <w:pPr>
+        <w:numPr>
+          <w:ilvl w:val="0"/>
+          <w:numId w:val="31"/>
+        </w:numPr>
+      </w:pPr>
+      <w:r>
+        <w:rPr>
+          <w:b/>
+          <w:bCs/>
+        </w:rPr>
+        <w:t>Priority:</w:t>
+      </w:r>
+      <w:r>
+        <w:t xml:space="preserve"> 7</w:t>
+      </w:r>
+    </w:p>
+    <w:p>
+      <w:pPr>
+        <w:numPr>
+          <w:ilvl w:val="0"/>
+          <w:numId w:val="31"/>
+        </w:numPr>
+      </w:pPr>
+      <w:r>
+        <w:rPr>
+          <w:b/>
+          <w:bCs/>
+        </w:rPr>
+        <w:t>Description:</w:t>
+      </w:r>
+      <w:r>
+        <w:t xml:space="preserve"> The provider integration must be modular and documented.</w:t>
+      </w:r>
+    </w:p>
+    <w:p>
+      <w:pPr>
+        <w:numPr>
+          <w:ilvl w:val="0"/>
+          <w:numId w:val="31"/>
+        </w:numPr>
+      </w:pPr>
+      <w:r>
+        <w:rPr>
+          <w:b/>
+          <w:bCs/>
+        </w:rPr>
+        <w:t>Rationale:</w:t>
+      </w:r>
+      <w:r>
+        <w:t xml:space="preserve"> Provider changes are likely as model options evolve.</w:t>
+      </w:r>
+    </w:p>
+    <w:p>
+      <w:pPr>
+        <w:numPr>
+          <w:ilvl w:val="0"/>
+          <w:numId w:val="31"/>
+        </w:numPr>
+      </w:pPr>
+      <w:r>
+        <w:rPr>
+          <w:b/>
+          <w:bCs/>
+        </w:rPr>
+        <w:t>Acceptance criteria:</w:t>
+      </w:r>
+      <w:r>
+        <w:t xml:space="preserve"> A new provider can be added following documented interface and minimal changes.</w:t>
+      </w:r>
+    </w:p>
+    <w:p>
+      <w:pPr>
+        <w:rPr>
+          <w:b/>
+          <w:bCs/>
+        </w:rPr>
+      </w:pPr>
+      <w:r>
+        <w:rPr>
+          <w:b/>
+          <w:bCs/>
+        </w:rPr>
+        <w:t>NF.REQ7 — Portability / deployment reproducibility</w:t>
+      </w:r>
+    </w:p>
+    <w:p>
+      <w:pPr>
+        <w:numPr>
+          <w:ilvl w:val="0"/>
+          <w:numId w:val="32"/>
+        </w:numPr>
+      </w:pPr>
+      <w:r>
+        <w:rPr>
+          <w:b/>
+          <w:bCs/>
+        </w:rPr>
+        <w:t>Priority:</w:t>
+      </w:r>
+      <w:r>
+        <w:t xml:space="preserve"> 7</w:t>
+      </w:r>
+    </w:p>
+    <w:p>
+      <w:pPr>
+        <w:numPr>
+          <w:ilvl w:val="0"/>
+          <w:numId w:val="32"/>
+        </w:numPr>
+      </w:pPr>
+      <w:r>
+        <w:rPr>
+          <w:b/>
+          <w:bCs/>
+        </w:rPr>
+        <w:t>Description:</w:t>
+      </w:r>
+      <w:r>
+        <w:t xml:space="preserve"> The system must be deployable consistently across environments using containerization.</w:t>
+      </w:r>
+    </w:p>
+    <w:p>
+      <w:pPr>
+        <w:numPr>
+          <w:ilvl w:val="0"/>
+          <w:numId w:val="32"/>
+        </w:numPr>
+      </w:pPr>
+      <w:r>
+        <w:rPr>
+          <w:b/>
+          <w:bCs/>
+        </w:rPr>
+        <w:t>Rationale:</w:t>
+      </w:r>
+      <w:r>
+        <w:t xml:space="preserve"> Reduce “works on my machine” risk.</w:t>
+      </w:r>
+    </w:p>
+    <w:p>
+      <w:pPr>
+        <w:numPr>
+          <w:ilvl w:val="0"/>
+          <w:numId w:val="32"/>
+        </w:numPr>
+      </w:pPr>
+      <w:r>
+        <w:rPr>
+          <w:b/>
+          <w:bCs/>
+        </w:rPr>
+        <w:t>Acceptance criteria:</w:t>
+      </w:r>
+      <w:r>
+        <w:t xml:space="preserve"> A documented Docker/Docker Compose setup runs API + worker + queue + DB.</w:t>
+      </w:r>
+    </w:p>
+    <w:p>
+      <w:pPr>
+        <w:rPr>
+          <w:b/>
+          <w:bCs/>
+        </w:rPr>
+      </w:pPr>
+      <w:r>
+        <w:rPr>
+          <w:b/>
+          <w:bCs/>
+        </w:rPr>
+        <w:t>NF.REQ8 — Performance (worker throughput)</w:t>
+      </w:r>
+    </w:p>
+    <w:p>
+      <w:pPr>
+        <w:numPr>
+          <w:ilvl w:val="0"/>
+          <w:numId w:val="33"/>
+        </w:numPr>
+      </w:pPr>
+      <w:r>
+        <w:rPr>
+          <w:b/>
+          <w:bCs/>
+        </w:rPr>
+        <w:t>Priority:</w:t>
+      </w:r>
+      <w:r>
+        <w:t xml:space="preserve"> 6</w:t>
+      </w:r>
+    </w:p>
+    <w:p>
+      <w:pPr>
+        <w:numPr>
+          <w:ilvl w:val="0"/>
+          <w:numId w:val="33"/>
+        </w:numPr>
+      </w:pPr>
+      <w:r>
+        <w:rPr>
+          <w:b/>
+          <w:bCs/>
+        </w:rPr>
+        <w:t>Description:</w:t>
+      </w:r>
+      <w:r>
+        <w:t xml:space="preserve"> The worker should process jobs efficiently and avoid unnecessary retries or loops.</w:t>
+      </w:r>
+    </w:p>
+    <w:p>
+      <w:pPr>
+        <w:numPr>
+          <w:ilvl w:val="0"/>
+          <w:numId w:val="33"/>
+        </w:numPr>
+      </w:pPr>
+      <w:r>
+        <w:rPr>
+          <w:b/>
+          <w:bCs/>
+        </w:rPr>
+        <w:t>Rationale:</w:t>
+      </w:r>
+      <w:r>
+        <w:t xml:space="preserve"> Controls cost and improves UX.</w:t>
+      </w:r>
+    </w:p>
+    <w:p>
+      <w:pPr>
+        <w:numPr>
+          <w:ilvl w:val="0"/>
+          <w:numId w:val="33"/>
+        </w:numPr>
+      </w:pPr>
+      <w:r>
+        <w:rPr>
+          <w:b/>
+          <w:bCs/>
+        </w:rPr>
+        <w:t>Acceptance criteria:</w:t>
+      </w:r>
+      <w:r>
+        <w:t xml:space="preserve"> Under normal conditions, most jobs complete without manual intervention.</w:t>
+      </w:r>
+    </w:p>
+    <w:p>
+      <w:pPr>
+        <w:rPr>
+          <w:b/>
+          <w:bCs/>
+        </w:rPr>
+      </w:pPr>
+      <w:r>
+        <w:rPr>
+          <w:b/>
+          <w:bCs/>
+        </w:rPr>
+        <w:t>NF.REQ9 — Cost awareness</w:t>
+      </w:r>
+    </w:p>
+    <w:p>
+      <w:pPr>
+        <w:numPr>
+          <w:ilvl w:val="0"/>
+          <w:numId w:val="34"/>
+        </w:numPr>
+      </w:pPr>
+      <w:r>
+        <w:rPr>
+          <w:b/>
+          <w:bCs/>
+        </w:rPr>
+        <w:t>Priority:</w:t>
+      </w:r>
+      <w:r>
+        <w:t xml:space="preserve"> 6</w:t>
+      </w:r>
+    </w:p>
+    <w:p>
+      <w:pPr>
+        <w:numPr>
+          <w:ilvl w:val="0"/>
+          <w:numId w:val="34"/>
+        </w:numPr>
+      </w:pPr>
+      <w:r>
+        <w:rPr>
+          <w:b/>
+          <w:bCs/>
+        </w:rPr>
+        <w:t>Description:</w:t>
+      </w:r>
+      <w:r>
+        <w:t xml:space="preserve"> The system should support controlling AI usage (limits, quotas, max tokens) to manage cost.</w:t>
+      </w:r>
+    </w:p>
+    <w:p>
+      <w:pPr>
+        <w:numPr>
+          <w:ilvl w:val="0"/>
+          <w:numId w:val="34"/>
+        </w:numPr>
+      </w:pPr>
+      <w:r>
+        <w:rPr>
+          <w:b/>
+          <w:bCs/>
+        </w:rPr>
+        <w:t>Rationale:</w:t>
+      </w:r>
+      <w:r>
+        <w:t xml:space="preserve"> Startup constraint: low/no upfront cost.</w:t>
+      </w:r>
+    </w:p>
+    <w:p>
+      <w:pPr>
+        <w:numPr>
+          <w:ilvl w:val="0"/>
+          <w:numId w:val="34"/>
+        </w:numPr>
+      </w:pPr>
+      <w:r>
+        <w:rPr>
+          <w:b/>
+          <w:bCs/>
+        </w:rPr>
+        <w:t>Acceptance criteria:</w:t>
+      </w:r>
+      <w:r>
+        <w:t xml:space="preserve"> Configuration exists for rate limits and max output size.</w:t>
+      </w:r>
+    </w:p>
+    <w:p>
+      <w:pPr>
+        <w:rPr>
+          <w:b/>
+          <w:bCs/>
+        </w:rPr>
+      </w:pPr>
+      <w:r>
+        <w:rPr>
+          <w:b/>
+          <w:bCs/>
+        </w:rPr>
+        <w:t>4. Notes (Project Constraints &amp; Quality Gates)</w:t>
+      </w:r>
+    </w:p>
+    <w:p>
+      <w:pPr>
+        <w:rPr>
+          <w:b/>
+          <w:bCs/>
+        </w:rPr>
+      </w:pPr>
+      <w:r>
+        <w:rPr>
+          <w:b/>
+          <w:bCs/>
+        </w:rPr>
+        <w:t xml:space="preserve">4.1 Quality Gates </w:t>
+      </w:r>
+    </w:p>
+    <w:p>
+      <w:r>
         <w:lastRenderedPageBreak/>
-        <w:t>F.REQ3 — Create a persistent job record</w:t>
-      </w:r>
-    </w:p>
-    <w:p>
-      <w:pPr>
-        <w:numPr>
-          <w:ilvl w:val="0"/>
-          <w:numId w:val="13"/>
-        </w:numPr>
-      </w:pPr>
-      <w:r>
-        <w:rPr>
-          <w:b/>
-          <w:bCs/>
-        </w:rPr>
-        <w:t>Priority:</w:t>
-      </w:r>
-      <w:r>
-        <w:t xml:space="preserve"> 9</w:t>
-      </w:r>
-    </w:p>
-    <w:p>
-      <w:pPr>
-        <w:numPr>
-          <w:ilvl w:val="0"/>
-          <w:numId w:val="13"/>
-        </w:numPr>
-      </w:pPr>
-      <w:r>
-        <w:rPr>
-          <w:b/>
-          <w:bCs/>
-        </w:rPr>
-        <w:t>Description:</w:t>
-      </w:r>
-      <w:r>
-        <w:t xml:space="preserve"> Upon receiving a valid prompt, the system must create a job record in persistent storage.</w:t>
-      </w:r>
-    </w:p>
-    <w:p>
-      <w:pPr>
-        <w:numPr>
-          <w:ilvl w:val="0"/>
-          <w:numId w:val="13"/>
-        </w:numPr>
-      </w:pPr>
-      <w:r>
-        <w:rPr>
-          <w:b/>
-          <w:bCs/>
-        </w:rPr>
-        <w:t>Rationale:</w:t>
-      </w:r>
-      <w:r>
-        <w:t xml:space="preserve"> Enables traceability, recovery, retries, and auditability.</w:t>
-      </w:r>
-    </w:p>
-    <w:p>
-      <w:pPr>
-        <w:numPr>
-          <w:ilvl w:val="0"/>
-          <w:numId w:val="13"/>
-        </w:numPr>
-      </w:pPr>
-      <w:r>
-        <w:rPr>
-          <w:b/>
-          <w:bCs/>
-        </w:rPr>
-        <w:t>Acceptance criteria:</w:t>
-      </w:r>
-      <w:r>
-        <w:t xml:space="preserve"> Each accepted prompt produces a job with status (e.g., QUEUED) stored in DB.</w:t>
-      </w:r>
-    </w:p>
-    <w:p>
-      <w:pPr>
-        <w:rPr>
-          <w:b/>
-          <w:bCs/>
-        </w:rPr>
-      </w:pPr>
-      <w:r>
-        <w:rPr>
-          <w:b/>
-          <w:bCs/>
-        </w:rPr>
-        <w:t>F.REQ4 — Enqueue generation work</w:t>
-      </w:r>
-    </w:p>
-    <w:p>
-      <w:pPr>
-        <w:numPr>
-          <w:ilvl w:val="0"/>
-          <w:numId w:val="14"/>
-        </w:numPr>
-      </w:pPr>
-      <w:r>
-        <w:rPr>
-          <w:b/>
-          <w:bCs/>
-        </w:rPr>
-        <w:t>Priority:</w:t>
-      </w:r>
-      <w:r>
-        <w:t xml:space="preserve"> 9</w:t>
-      </w:r>
-    </w:p>
-    <w:p>
-      <w:pPr>
-        <w:numPr>
-          <w:ilvl w:val="0"/>
-          <w:numId w:val="14"/>
-        </w:numPr>
-      </w:pPr>
-      <w:r>
-        <w:rPr>
-          <w:b/>
-          <w:bCs/>
-        </w:rPr>
-        <w:t>Description:</w:t>
-      </w:r>
-      <w:r>
-        <w:t xml:space="preserve"> The system must enqueue a job message into a queue for asynchronous processing by a worker.</w:t>
-      </w:r>
-    </w:p>
-    <w:p>
-      <w:pPr>
-        <w:numPr>
-          <w:ilvl w:val="0"/>
-          <w:numId w:val="14"/>
-        </w:numPr>
-      </w:pPr>
-      <w:r>
-        <w:rPr>
-          <w:b/>
-          <w:bCs/>
-        </w:rPr>
-        <w:t>Rationale:</w:t>
-      </w:r>
-      <w:r>
-        <w:t xml:space="preserve"> Webhook must remain fast and resilient.</w:t>
-      </w:r>
-    </w:p>
-    <w:p>
-      <w:pPr>
-        <w:numPr>
-          <w:ilvl w:val="0"/>
-          <w:numId w:val="14"/>
-        </w:numPr>
-      </w:pPr>
-      <w:r>
-        <w:rPr>
-          <w:b/>
-          <w:bCs/>
-        </w:rPr>
-        <w:t>Acceptance criteria:</w:t>
-      </w:r>
-      <w:r>
-        <w:t xml:space="preserve"> After a prompt, a message appears on the queue and the webhook returns quickly.</w:t>
-      </w:r>
-    </w:p>
-    <w:p>
-      <w:pPr>
-        <w:rPr>
-          <w:b/>
-          <w:bCs/>
-        </w:rPr>
-      </w:pPr>
-      <w:r>
-        <w:rPr>
-          <w:b/>
-          <w:bCs/>
-        </w:rPr>
-        <w:t>F.REQ5 — Return immediate user feedback</w:t>
-      </w:r>
-    </w:p>
-    <w:p>
-      <w:pPr>
-        <w:numPr>
-          <w:ilvl w:val="0"/>
-          <w:numId w:val="15"/>
-        </w:numPr>
-      </w:pPr>
-      <w:r>
-        <w:rPr>
-          <w:b/>
-          <w:bCs/>
-        </w:rPr>
-        <w:t>Priority:</w:t>
-      </w:r>
-      <w:r>
-        <w:t xml:space="preserve"> 8</w:t>
-      </w:r>
-    </w:p>
-    <w:p>
-      <w:pPr>
-        <w:numPr>
-          <w:ilvl w:val="0"/>
-          <w:numId w:val="15"/>
-        </w:numPr>
-      </w:pPr>
-      <w:r>
-        <w:rPr>
-          <w:b/>
-          <w:bCs/>
-        </w:rPr>
-        <w:t>Description:</w:t>
-      </w:r>
-      <w:r>
-        <w:t xml:space="preserve"> The bot must respond quickly in Telegram acknowledging the job (e.g., “Working on it…”).</w:t>
-      </w:r>
-    </w:p>
-    <w:p>
-      <w:pPr>
-        <w:numPr>
-          <w:ilvl w:val="0"/>
-          <w:numId w:val="15"/>
-        </w:numPr>
-      </w:pPr>
-      <w:r>
-        <w:rPr>
-          <w:b/>
-          <w:bCs/>
-        </w:rPr>
-        <w:t>Rationale:</w:t>
-      </w:r>
-      <w:r>
-        <w:t xml:space="preserve"> Customer-facing UX requires fast feedback.</w:t>
-      </w:r>
-    </w:p>
-    <w:p>
-      <w:pPr>
-        <w:numPr>
-          <w:ilvl w:val="0"/>
-          <w:numId w:val="15"/>
-        </w:numPr>
-      </w:pPr>
-      <w:r>
-        <w:rPr>
-          <w:b/>
-          <w:bCs/>
-        </w:rPr>
-        <w:t>Acceptance criteria:</w:t>
-      </w:r>
-      <w:r>
-        <w:t xml:space="preserve"> User receives acknowledgement within a short time window after sending prompt.</w:t>
-      </w:r>
-    </w:p>
-    <w:p>
-      <w:pPr>
-        <w:rPr>
-          <w:b/>
-          <w:bCs/>
-        </w:rPr>
-      </w:pPr>
-      <w:r>
-        <w:rPr>
-          <w:b/>
-          <w:bCs/>
-        </w:rPr>
-        <w:t>F.REQ6 — Generate a template via AI provider</w:t>
-      </w:r>
-    </w:p>
-    <w:p>
-      <w:pPr>
-        <w:numPr>
-          <w:ilvl w:val="0"/>
-          <w:numId w:val="16"/>
-        </w:numPr>
-      </w:pPr>
-      <w:r>
-        <w:rPr>
-          <w:b/>
-          <w:bCs/>
-        </w:rPr>
-        <w:t>Priority:</w:t>
-      </w:r>
-      <w:r>
-        <w:t xml:space="preserve"> 10</w:t>
-      </w:r>
-    </w:p>
-    <w:p>
-      <w:pPr>
-        <w:numPr>
-          <w:ilvl w:val="0"/>
-          <w:numId w:val="16"/>
-        </w:numPr>
-      </w:pPr>
-      <w:r>
-        <w:rPr>
-          <w:b/>
-          <w:bCs/>
-        </w:rPr>
-        <w:t>Description:</w:t>
-      </w:r>
-      <w:r>
-        <w:t xml:space="preserve"> The worker must call an AI provider to generate an EXPOZY template based on the user prompt.</w:t>
-      </w:r>
-    </w:p>
-    <w:p>
-      <w:pPr>
-        <w:numPr>
-          <w:ilvl w:val="0"/>
-          <w:numId w:val="16"/>
-        </w:numPr>
-      </w:pPr>
-      <w:r>
-        <w:rPr>
-          <w:b/>
-          <w:bCs/>
-        </w:rPr>
-        <w:t>Rationale:</w:t>
-      </w:r>
-      <w:r>
-        <w:t xml:space="preserve"> Core value of the system.</w:t>
-      </w:r>
-    </w:p>
-    <w:p>
-      <w:pPr>
-        <w:numPr>
-          <w:ilvl w:val="0"/>
-          <w:numId w:val="16"/>
-        </w:numPr>
-      </w:pPr>
-      <w:r>
-        <w:rPr>
-          <w:b/>
-          <w:bCs/>
-        </w:rPr>
-        <w:t>Acceptance criteria:</w:t>
-      </w:r>
-      <w:r>
-        <w:t xml:space="preserve"> For test prompts, the worker produces output in the expected EXPOZY template format.</w:t>
-      </w:r>
-    </w:p>
-    <w:p>
-      <w:pPr>
-        <w:rPr>
-          <w:b/>
-          <w:bCs/>
-          <w:lang w:val="en-US"/>
-        </w:rPr>
-      </w:pPr>
-    </w:p>
-    <w:p>
-      <w:pPr>
-        <w:rPr>
-          <w:b/>
-          <w:bCs/>
-          <w:lang w:val="en-US"/>
-        </w:rPr>
-      </w:pPr>
-    </w:p>
-    <w:p>
-      <w:pPr>
-        <w:rPr>
-          <w:b/>
-          <w:bCs/>
-          <w:lang w:val="en-US"/>
-        </w:rPr>
-      </w:pPr>
-    </w:p>
-    <w:p>
-      <w:pPr>
-        <w:rPr>
-          <w:b/>
-          <w:bCs/>
-        </w:rPr>
-      </w:pPr>
-      <w:r>
-        <w:rPr>
-          <w:b/>
-          <w:bCs/>
-        </w:rPr>
-        <w:lastRenderedPageBreak/>
-        <w:t>F.REQ7 — Support pluggable AI providers</w:t>
-      </w:r>
-    </w:p>
-    <w:p>
-      <w:pPr>
-        <w:numPr>
-          <w:ilvl w:val="0"/>
-          <w:numId w:val="17"/>
-        </w:numPr>
-      </w:pPr>
-      <w:r>
-        <w:rPr>
-          <w:b/>
-          <w:bCs/>
-        </w:rPr>
-        <w:t>Priority:</w:t>
-      </w:r>
-      <w:r>
-        <w:t xml:space="preserve"> 7</w:t>
-      </w:r>
-    </w:p>
-    <w:p>
-      <w:pPr>
-        <w:numPr>
-          <w:ilvl w:val="0"/>
-          <w:numId w:val="17"/>
-        </w:numPr>
-      </w:pPr>
-      <w:r>
-        <w:rPr>
-          <w:b/>
-          <w:bCs/>
-        </w:rPr>
-        <w:t>Description:</w:t>
-      </w:r>
-      <w:r>
-        <w:t xml:space="preserve"> The system must expose a provider abstraction (adapter interface) so providers can be swapped with minimal code changes.</w:t>
-      </w:r>
-    </w:p>
-    <w:p>
-      <w:pPr>
-        <w:numPr>
-          <w:ilvl w:val="0"/>
-          <w:numId w:val="17"/>
-        </w:numPr>
-      </w:pPr>
-      <w:r>
-        <w:rPr>
-          <w:b/>
-          <w:bCs/>
-        </w:rPr>
-        <w:t>Rationale:</w:t>
-      </w:r>
-      <w:r>
-        <w:t xml:space="preserve"> Avoid vendor lock-in and allow experimentation.</w:t>
-      </w:r>
-    </w:p>
-    <w:p>
-      <w:pPr>
-        <w:numPr>
-          <w:ilvl w:val="0"/>
-          <w:numId w:val="17"/>
-        </w:numPr>
-      </w:pPr>
-      <w:r>
-        <w:rPr>
-          <w:b/>
-          <w:bCs/>
-        </w:rPr>
-        <w:t>Acceptance criteria:</w:t>
-      </w:r>
-      <w:r>
-        <w:t xml:space="preserve"> Switching providers requires only changing the provider module/configuration, not rewriting the job pipeline.</w:t>
-      </w:r>
-    </w:p>
-    <w:p>
-      <w:pPr>
-        <w:rPr>
-          <w:b/>
-          <w:bCs/>
-        </w:rPr>
-      </w:pPr>
-      <w:r>
-        <w:rPr>
-          <w:b/>
-          <w:bCs/>
-        </w:rPr>
-        <w:t>F.REQ8 — Enforce schema validation for generated output</w:t>
-      </w:r>
-    </w:p>
-    <w:p>
-      <w:pPr>
-        <w:numPr>
-          <w:ilvl w:val="0"/>
-          <w:numId w:val="18"/>
-        </w:numPr>
-      </w:pPr>
-      <w:r>
-        <w:rPr>
-          <w:b/>
-          <w:bCs/>
-        </w:rPr>
-        <w:t>Priority:</w:t>
-      </w:r>
-      <w:r>
-        <w:t xml:space="preserve"> 10</w:t>
-      </w:r>
-    </w:p>
-    <w:p>
-      <w:pPr>
-        <w:numPr>
-          <w:ilvl w:val="0"/>
-          <w:numId w:val="18"/>
-        </w:numPr>
-      </w:pPr>
-      <w:r>
-        <w:rPr>
-          <w:b/>
-          <w:bCs/>
-        </w:rPr>
-        <w:t>Description:</w:t>
-      </w:r>
-      <w:r>
-        <w:t xml:space="preserve"> The system must validate AI output against the EXPOZY template schema before upload.</w:t>
-      </w:r>
-    </w:p>
-    <w:p>
-      <w:pPr>
-        <w:numPr>
-          <w:ilvl w:val="0"/>
-          <w:numId w:val="18"/>
-        </w:numPr>
-      </w:pPr>
-      <w:r>
-        <w:rPr>
-          <w:b/>
-          <w:bCs/>
-        </w:rPr>
-        <w:t>Rationale:</w:t>
-      </w:r>
-      <w:r>
-        <w:t xml:space="preserve"> Invalid templates cannot render and waste user time.</w:t>
-      </w:r>
-    </w:p>
-    <w:p>
-      <w:pPr>
-        <w:numPr>
-          <w:ilvl w:val="0"/>
-          <w:numId w:val="18"/>
-        </w:numPr>
-      </w:pPr>
-      <w:r>
-        <w:rPr>
-          <w:b/>
-          <w:bCs/>
-        </w:rPr>
-        <w:t>Acceptance criteria:</w:t>
-      </w:r>
-      <w:r>
-        <w:t xml:space="preserve"> Outputs failing schema validation are not uploaded and are marked FAILED with a clear error reason.</w:t>
-      </w:r>
-    </w:p>
-    <w:p>
-      <w:pPr>
-        <w:rPr>
-          <w:b/>
-          <w:bCs/>
-        </w:rPr>
-      </w:pPr>
-      <w:r>
-        <w:rPr>
-          <w:b/>
-          <w:bCs/>
-        </w:rPr>
-        <w:t>F.REQ9 — Safety gate: sanitize before preview/upload</w:t>
-      </w:r>
-    </w:p>
-    <w:p>
-      <w:pPr>
-        <w:numPr>
-          <w:ilvl w:val="0"/>
-          <w:numId w:val="19"/>
-        </w:numPr>
-      </w:pPr>
-      <w:r>
-        <w:rPr>
-          <w:b/>
-          <w:bCs/>
-        </w:rPr>
-        <w:t>Priority:</w:t>
-      </w:r>
-      <w:r>
-        <w:t xml:space="preserve"> 10</w:t>
-      </w:r>
-    </w:p>
-    <w:p>
-      <w:pPr>
-        <w:numPr>
-          <w:ilvl w:val="0"/>
-          <w:numId w:val="19"/>
-        </w:numPr>
-      </w:pPr>
-      <w:r>
-        <w:rPr>
-          <w:b/>
-          <w:bCs/>
-        </w:rPr>
-        <w:t>Description:</w:t>
-      </w:r>
-      <w:r>
-        <w:t xml:space="preserve"> The system must sanitize any HTML / browser-rendered content before uploading or making it available for preview.</w:t>
-      </w:r>
-    </w:p>
-    <w:p>
-      <w:pPr>
-        <w:numPr>
-          <w:ilvl w:val="0"/>
-          <w:numId w:val="19"/>
-        </w:numPr>
-      </w:pPr>
-      <w:r>
-        <w:rPr>
-          <w:b/>
-          <w:bCs/>
-        </w:rPr>
-        <w:t>Rationale:</w:t>
-      </w:r>
-      <w:r>
-        <w:t xml:space="preserve"> AI outputs are untrusted and may contain XSS payloads or unsafe markup.</w:t>
-      </w:r>
-    </w:p>
-    <w:p>
-      <w:pPr>
-        <w:numPr>
-          <w:ilvl w:val="0"/>
-          <w:numId w:val="19"/>
-        </w:numPr>
-      </w:pPr>
-      <w:r>
-        <w:rPr>
-          <w:b/>
-          <w:bCs/>
-        </w:rPr>
-        <w:t>Acceptance criteria:</w:t>
-      </w:r>
-      <w:r>
-        <w:t xml:space="preserve"> Sanitization runs on every job; unsafe content is removed or job is rejected.</w:t>
-      </w:r>
-    </w:p>
-    <w:p>
-      <w:pPr>
-        <w:rPr>
-          <w:b/>
-          <w:bCs/>
-        </w:rPr>
-      </w:pPr>
-      <w:r>
-        <w:rPr>
-          <w:b/>
-          <w:bCs/>
-        </w:rPr>
-        <w:t>F.REQ10 — Package template bundle for upload</w:t>
-      </w:r>
-    </w:p>
-    <w:p>
-      <w:pPr>
-        <w:numPr>
-          <w:ilvl w:val="0"/>
-          <w:numId w:val="20"/>
-        </w:numPr>
-      </w:pPr>
-      <w:r>
-        <w:rPr>
-          <w:b/>
-          <w:bCs/>
-        </w:rPr>
-        <w:t>Priority:</w:t>
-      </w:r>
-      <w:r>
-        <w:t xml:space="preserve"> 8</w:t>
-      </w:r>
-    </w:p>
-    <w:p>
-      <w:pPr>
-        <w:numPr>
-          <w:ilvl w:val="0"/>
-          <w:numId w:val="20"/>
-        </w:numPr>
-      </w:pPr>
-      <w:r>
-        <w:rPr>
-          <w:b/>
-          <w:bCs/>
-        </w:rPr>
-        <w:t>Description:</w:t>
-      </w:r>
-      <w:r>
-        <w:t xml:space="preserve"> The worker must package the final, validated output into the format required by the EXPOZY upload endpoint.</w:t>
-      </w:r>
-    </w:p>
-    <w:p>
-      <w:pPr>
-        <w:numPr>
-          <w:ilvl w:val="0"/>
-          <w:numId w:val="20"/>
-        </w:numPr>
-      </w:pPr>
-      <w:r>
-        <w:rPr>
-          <w:b/>
-          <w:bCs/>
-        </w:rPr>
-        <w:t>Rationale:</w:t>
-      </w:r>
-      <w:r>
-        <w:t xml:space="preserve"> Upload endpoint expects a defined structure.</w:t>
-      </w:r>
-    </w:p>
-    <w:p>
-      <w:pPr>
-        <w:numPr>
-          <w:ilvl w:val="0"/>
-          <w:numId w:val="20"/>
-        </w:numPr>
-      </w:pPr>
-      <w:r>
-        <w:rPr>
-          <w:b/>
-          <w:bCs/>
-        </w:rPr>
-        <w:t>Acceptance criteria:</w:t>
-      </w:r>
-      <w:r>
-        <w:t xml:space="preserve"> Upload request matches required bundle format and is accepted by the EXPOZY endpoint.</w:t>
-      </w:r>
-    </w:p>
-    <w:p>
-      <w:pPr>
-        <w:rPr>
-          <w:b/>
-          <w:bCs/>
-          <w:lang w:val="en-US"/>
-        </w:rPr>
-      </w:pPr>
-    </w:p>
-    <w:p>
-      <w:pPr>
-        <w:rPr>
-          <w:b/>
-          <w:bCs/>
-          <w:lang w:val="en-US"/>
-        </w:rPr>
-      </w:pPr>
-    </w:p>
-    <w:p>
-      <w:pPr>
-        <w:rPr>
-          <w:b/>
-          <w:bCs/>
-        </w:rPr>
-      </w:pPr>
-      <w:r>
-        <w:rPr>
-          <w:b/>
-          <w:bCs/>
-        </w:rPr>
-        <w:lastRenderedPageBreak/>
-        <w:t>F.REQ11 — Upload template and obtain template ID</w:t>
-      </w:r>
-    </w:p>
-    <w:p>
-      <w:pPr>
-        <w:numPr>
-          <w:ilvl w:val="0"/>
-          <w:numId w:val="21"/>
-        </w:numPr>
-      </w:pPr>
-      <w:r>
-        <w:rPr>
-          <w:b/>
-          <w:bCs/>
-        </w:rPr>
-        <w:t>Priority:</w:t>
-      </w:r>
-      <w:r>
-        <w:t xml:space="preserve"> 9</w:t>
-      </w:r>
-    </w:p>
-    <w:p>
-      <w:pPr>
-        <w:numPr>
-          <w:ilvl w:val="0"/>
-          <w:numId w:val="21"/>
-        </w:numPr>
-      </w:pPr>
-      <w:r>
-        <w:rPr>
-          <w:b/>
-          <w:bCs/>
-        </w:rPr>
-        <w:t>Description:</w:t>
-      </w:r>
-      <w:r>
-        <w:t xml:space="preserve"> The system must upload the bundle to EXPOZY storage and capture the returned template identifier.</w:t>
-      </w:r>
-    </w:p>
-    <w:p>
-      <w:pPr>
-        <w:numPr>
-          <w:ilvl w:val="0"/>
-          <w:numId w:val="21"/>
-        </w:numPr>
-      </w:pPr>
-      <w:r>
-        <w:rPr>
-          <w:b/>
-          <w:bCs/>
-        </w:rPr>
-        <w:t>Rationale:</w:t>
-      </w:r>
-      <w:r>
-        <w:t xml:space="preserve"> Required to build the preview link.</w:t>
-      </w:r>
-    </w:p>
-    <w:p>
-      <w:pPr>
-        <w:numPr>
-          <w:ilvl w:val="0"/>
-          <w:numId w:val="21"/>
-        </w:numPr>
-      </w:pPr>
-      <w:r>
-        <w:rPr>
-          <w:b/>
-          <w:bCs/>
-        </w:rPr>
-        <w:t>Acceptance criteria:</w:t>
-      </w:r>
-      <w:r>
-        <w:t xml:space="preserve"> Successful jobs store template_id in the job record.</w:t>
-      </w:r>
-    </w:p>
-    <w:p>
-      <w:pPr>
-        <w:rPr>
-          <w:b/>
-          <w:bCs/>
-        </w:rPr>
-      </w:pPr>
-      <w:r>
-        <w:rPr>
-          <w:b/>
-          <w:bCs/>
-        </w:rPr>
-        <w:t>F.REQ12 — Send preview link to user</w:t>
-      </w:r>
-    </w:p>
-    <w:p>
-      <w:pPr>
-        <w:numPr>
-          <w:ilvl w:val="0"/>
-          <w:numId w:val="22"/>
-        </w:numPr>
-      </w:pPr>
-      <w:r>
-        <w:rPr>
-          <w:b/>
-          <w:bCs/>
-        </w:rPr>
-        <w:t>Priority:</w:t>
-      </w:r>
-      <w:r>
-        <w:t xml:space="preserve"> 9</w:t>
-      </w:r>
-    </w:p>
-    <w:p>
-      <w:pPr>
-        <w:numPr>
-          <w:ilvl w:val="0"/>
-          <w:numId w:val="22"/>
-        </w:numPr>
-      </w:pPr>
-      <w:r>
-        <w:rPr>
-          <w:b/>
-          <w:bCs/>
-        </w:rPr>
-        <w:t>Description:</w:t>
-      </w:r>
-      <w:r>
-        <w:t xml:space="preserve"> The bot must send a final preview link to the user after successful upload.</w:t>
-      </w:r>
-    </w:p>
-    <w:p>
-      <w:pPr>
-        <w:numPr>
-          <w:ilvl w:val="0"/>
-          <w:numId w:val="22"/>
-        </w:numPr>
-      </w:pPr>
-      <w:r>
-        <w:rPr>
-          <w:b/>
-          <w:bCs/>
-        </w:rPr>
-        <w:t>Rationale:</w:t>
-      </w:r>
-      <w:r>
-        <w:t xml:space="preserve"> Preview link is the delivered outcome.</w:t>
-      </w:r>
-    </w:p>
-    <w:p>
-      <w:pPr>
-        <w:numPr>
-          <w:ilvl w:val="0"/>
-          <w:numId w:val="22"/>
-        </w:numPr>
-      </w:pPr>
-      <w:r>
-        <w:rPr>
-          <w:b/>
-          <w:bCs/>
-        </w:rPr>
-        <w:t>Acceptance criteria:</w:t>
-      </w:r>
-      <w:r>
-        <w:t xml:space="preserve"> User receives a clickable link opening the generated page in preview domain.</w:t>
-      </w:r>
-    </w:p>
-    <w:p>
-      <w:pPr>
-        <w:rPr>
-          <w:b/>
-          <w:bCs/>
-        </w:rPr>
-      </w:pPr>
-      <w:r>
-        <w:rPr>
-          <w:b/>
-          <w:bCs/>
-        </w:rPr>
-        <w:t>F.REQ13 — Track job status lifecycle</w:t>
-      </w:r>
-    </w:p>
-    <w:p>
-      <w:pPr>
-        <w:numPr>
-          <w:ilvl w:val="0"/>
-          <w:numId w:val="23"/>
-        </w:numPr>
-      </w:pPr>
-      <w:r>
-        <w:rPr>
-          <w:b/>
-          <w:bCs/>
-        </w:rPr>
-        <w:t>Priority:</w:t>
-      </w:r>
-      <w:r>
-        <w:t xml:space="preserve"> 8</w:t>
-      </w:r>
-    </w:p>
-    <w:p>
-      <w:pPr>
-        <w:numPr>
-          <w:ilvl w:val="0"/>
-          <w:numId w:val="23"/>
-        </w:numPr>
-      </w:pPr>
-      <w:r>
-        <w:rPr>
-          <w:b/>
-          <w:bCs/>
-        </w:rPr>
-        <w:t>Description:</w:t>
-      </w:r>
-      <w:r>
-        <w:t xml:space="preserve"> The system must track states such as QUEUED, RUNNING, SUCCEEDED, FAILED.</w:t>
-      </w:r>
-    </w:p>
-    <w:p>
-      <w:pPr>
-        <w:numPr>
-          <w:ilvl w:val="0"/>
-          <w:numId w:val="23"/>
-        </w:numPr>
-      </w:pPr>
-      <w:r>
-        <w:rPr>
-          <w:b/>
-          <w:bCs/>
-        </w:rPr>
-        <w:t>Rationale:</w:t>
-      </w:r>
-      <w:r>
-        <w:t xml:space="preserve"> Needed for operational control and debugging.</w:t>
-      </w:r>
-    </w:p>
-    <w:p>
-      <w:pPr>
-        <w:numPr>
-          <w:ilvl w:val="0"/>
-          <w:numId w:val="23"/>
-        </w:numPr>
-      </w:pPr>
-      <w:r>
-        <w:rPr>
-          <w:b/>
-          <w:bCs/>
-        </w:rPr>
-        <w:t>Acceptance criteria:</w:t>
-      </w:r>
-      <w:r>
-        <w:t xml:space="preserve"> Job status transitions are stored and visible in logs or admin endpoint.</w:t>
-      </w:r>
-    </w:p>
-    <w:p>
-      <w:pPr>
-        <w:rPr>
-          <w:b/>
-          <w:bCs/>
-        </w:rPr>
-      </w:pPr>
-      <w:r>
-        <w:rPr>
-          <w:b/>
-          <w:bCs/>
-        </w:rPr>
-        <w:t>F.REQ14 — Retry transient failures safely</w:t>
-      </w:r>
-    </w:p>
-    <w:p>
-      <w:pPr>
-        <w:numPr>
-          <w:ilvl w:val="0"/>
-          <w:numId w:val="24"/>
-        </w:numPr>
-      </w:pPr>
-      <w:r>
-        <w:rPr>
-          <w:b/>
-          <w:bCs/>
-        </w:rPr>
-        <w:t>Priority:</w:t>
-      </w:r>
-      <w:r>
-        <w:t xml:space="preserve"> 7</w:t>
-      </w:r>
-    </w:p>
-    <w:p>
-      <w:pPr>
-        <w:numPr>
-          <w:ilvl w:val="0"/>
-          <w:numId w:val="24"/>
-        </w:numPr>
-      </w:pPr>
-      <w:r>
-        <w:rPr>
-          <w:b/>
-          <w:bCs/>
-        </w:rPr>
-        <w:t>Description:</w:t>
-      </w:r>
-      <w:r>
-        <w:t xml:space="preserve"> The worker must retry transient provider/upload errors with backoff, without duplicating final outcomes.</w:t>
-      </w:r>
-    </w:p>
-    <w:p>
-      <w:pPr>
-        <w:numPr>
-          <w:ilvl w:val="0"/>
-          <w:numId w:val="24"/>
-        </w:numPr>
-      </w:pPr>
-      <w:r>
-        <w:rPr>
-          <w:b/>
-          <w:bCs/>
-        </w:rPr>
-        <w:t>Rationale:</w:t>
-      </w:r>
-      <w:r>
-        <w:t xml:space="preserve"> External APIs can throttle or fail temporarily.</w:t>
-      </w:r>
-    </w:p>
-    <w:p>
-      <w:pPr>
-        <w:numPr>
-          <w:ilvl w:val="0"/>
-          <w:numId w:val="24"/>
-        </w:numPr>
-      </w:pPr>
-      <w:r>
-        <w:rPr>
-          <w:b/>
-          <w:bCs/>
-        </w:rPr>
-        <w:t>Acceptance criteria:</w:t>
-      </w:r>
-      <w:r>
-        <w:t xml:space="preserve"> A simulated transient failure is retried automatically and either succeeds or fails with a final error after max attempts.</w:t>
-      </w:r>
-    </w:p>
-    <w:p>
-      <w:pPr>
-        <w:rPr>
-          <w:b/>
-          <w:bCs/>
-        </w:rPr>
-      </w:pPr>
-      <w:r>
-        <w:rPr>
-          <w:b/>
-          <w:bCs/>
-        </w:rPr>
-        <w:t>F.REQ15 — Prevent duplicate processing (idempotency)</w:t>
-      </w:r>
-    </w:p>
-    <w:p>
-      <w:pPr>
-        <w:numPr>
-          <w:ilvl w:val="0"/>
-          <w:numId w:val="25"/>
-        </w:numPr>
-      </w:pPr>
-      <w:r>
-        <w:rPr>
-          <w:b/>
-          <w:bCs/>
-        </w:rPr>
-        <w:t>Priority:</w:t>
-      </w:r>
-      <w:r>
-        <w:t xml:space="preserve"> 8</w:t>
-      </w:r>
-    </w:p>
-    <w:p>
-      <w:pPr>
-        <w:numPr>
-          <w:ilvl w:val="0"/>
-          <w:numId w:val="25"/>
-        </w:numPr>
-      </w:pPr>
-      <w:r>
-        <w:rPr>
-          <w:b/>
-          <w:bCs/>
-        </w:rPr>
-        <w:t>Description:</w:t>
-      </w:r>
-      <w:r>
-        <w:t xml:space="preserve"> The system must avoid creating duplicate final uploads/links if Telegram retries the same update or if the worker restarts mid-job.</w:t>
-      </w:r>
-    </w:p>
-    <w:p>
-      <w:pPr>
-        <w:numPr>
-          <w:ilvl w:val="0"/>
-          <w:numId w:val="25"/>
-        </w:numPr>
-      </w:pPr>
-      <w:r>
-        <w:rPr>
-          <w:b/>
-          <w:bCs/>
-        </w:rPr>
-        <w:lastRenderedPageBreak/>
-        <w:t>Rationale:</w:t>
-      </w:r>
-      <w:r>
-        <w:t xml:space="preserve"> Webhook retries and at-least-once queues can cause duplicates.</w:t>
-      </w:r>
-    </w:p>
-    <w:p>
-      <w:pPr>
-        <w:numPr>
-          <w:ilvl w:val="0"/>
-          <w:numId w:val="25"/>
-        </w:numPr>
-      </w:pPr>
-      <w:r>
-        <w:rPr>
-          <w:b/>
-          <w:bCs/>
-        </w:rPr>
-        <w:t>Acceptance criteria:</w:t>
-      </w:r>
-      <w:r>
-        <w:t xml:space="preserve"> Duplicate deliveries do not create multiple template uploads for the same Telegram update/job key.</w:t>
-      </w:r>
-    </w:p>
-    <w:p>
-      <w:pPr>
-        <w:rPr>
-          <w:b/>
-          <w:bCs/>
-        </w:rPr>
-      </w:pPr>
-      <w:r>
-        <w:rPr>
-          <w:b/>
-          <w:bCs/>
-        </w:rPr>
-        <w:t>3.3 Non-Functional Requirements</w:t>
-      </w:r>
-    </w:p>
-    <w:p>
-      <w:pPr>
-        <w:rPr>
-          <w:b/>
-          <w:bCs/>
-        </w:rPr>
-      </w:pPr>
-      <w:r>
-        <w:rPr>
-          <w:b/>
-          <w:bCs/>
-        </w:rPr>
-        <w:t>NF.REQ1 — Webhook responsiveness</w:t>
-      </w:r>
-    </w:p>
-    <w:p>
-      <w:pPr>
-        <w:numPr>
-          <w:ilvl w:val="0"/>
-          <w:numId w:val="26"/>
-        </w:numPr>
-      </w:pPr>
-      <w:r>
-        <w:rPr>
-          <w:b/>
-          <w:bCs/>
-        </w:rPr>
-        <w:t>Priority:</w:t>
-      </w:r>
-      <w:r>
-        <w:t xml:space="preserve"> 9</w:t>
-      </w:r>
-    </w:p>
-    <w:p>
-      <w:pPr>
-        <w:numPr>
-          <w:ilvl w:val="0"/>
-          <w:numId w:val="26"/>
-        </w:numPr>
-      </w:pPr>
-      <w:r>
-        <w:rPr>
-          <w:b/>
-          <w:bCs/>
-        </w:rPr>
-        <w:t>Description:</w:t>
-      </w:r>
-      <w:r>
-        <w:t xml:space="preserve"> Webhook handling must return a successful response quickly and must not block on generation or upload.</w:t>
-      </w:r>
-    </w:p>
-    <w:p>
-      <w:pPr>
-        <w:numPr>
-          <w:ilvl w:val="0"/>
-          <w:numId w:val="26"/>
-        </w:numPr>
-      </w:pPr>
-      <w:r>
-        <w:rPr>
-          <w:b/>
-          <w:bCs/>
-        </w:rPr>
-        <w:t>Rationale:</w:t>
-      </w:r>
-      <w:r>
-        <w:t xml:space="preserve"> Telegram may retry if webhook is slow or fails.</w:t>
-      </w:r>
-    </w:p>
-    <w:p>
-      <w:pPr>
-        <w:numPr>
-          <w:ilvl w:val="0"/>
-          <w:numId w:val="26"/>
-        </w:numPr>
-      </w:pPr>
-      <w:r>
-        <w:rPr>
-          <w:b/>
-          <w:bCs/>
-        </w:rPr>
-        <w:t>Acceptance criteria:</w:t>
-      </w:r>
-      <w:r>
-        <w:t xml:space="preserve"> Webhook returns before any AI call is executed (AI happens only in worker).</w:t>
-      </w:r>
-    </w:p>
-    <w:p>
-      <w:pPr>
-        <w:rPr>
-          <w:b/>
-          <w:bCs/>
-        </w:rPr>
-      </w:pPr>
-      <w:r>
-        <w:rPr>
-          <w:b/>
-          <w:bCs/>
-        </w:rPr>
-        <w:t>NF.REQ2 — Security: sanitize before preview (content safety)</w:t>
-      </w:r>
-    </w:p>
-    <w:p>
-      <w:pPr>
-        <w:numPr>
-          <w:ilvl w:val="0"/>
-          <w:numId w:val="27"/>
-        </w:numPr>
-      </w:pPr>
-      <w:r>
-        <w:rPr>
-          <w:b/>
-          <w:bCs/>
-        </w:rPr>
-        <w:t>Priority:</w:t>
-      </w:r>
-      <w:r>
-        <w:t xml:space="preserve"> 10</w:t>
-      </w:r>
-    </w:p>
-    <w:p>
-      <w:pPr>
-        <w:numPr>
-          <w:ilvl w:val="0"/>
-          <w:numId w:val="27"/>
-        </w:numPr>
-      </w:pPr>
-      <w:r>
-        <w:rPr>
-          <w:b/>
-          <w:bCs/>
-        </w:rPr>
-        <w:t>Description:</w:t>
-      </w:r>
-      <w:r>
-        <w:t xml:space="preserve"> Any HTML or browser-rendered content produced by the AI must be sanitized and allow-list validated before upload/preview.</w:t>
-      </w:r>
-    </w:p>
-    <w:p>
-      <w:pPr>
-        <w:numPr>
-          <w:ilvl w:val="0"/>
-          <w:numId w:val="27"/>
-        </w:numPr>
-      </w:pPr>
-      <w:r>
-        <w:rPr>
-          <w:b/>
-          <w:bCs/>
-        </w:rPr>
-        <w:t>Rationale:</w:t>
-      </w:r>
-      <w:r>
-        <w:t xml:space="preserve"> Prevent XSS and unsafe content delivery.</w:t>
-      </w:r>
-    </w:p>
-    <w:p>
-      <w:pPr>
-        <w:numPr>
-          <w:ilvl w:val="0"/>
-          <w:numId w:val="27"/>
-        </w:numPr>
-      </w:pPr>
-      <w:r>
-        <w:rPr>
-          <w:b/>
-          <w:bCs/>
-        </w:rPr>
-        <w:t>Acceptance criteria:</w:t>
-      </w:r>
-      <w:r>
-        <w:t xml:space="preserve"> Sanitization is mandatory; unsafe output is not uploaded.</w:t>
-      </w:r>
-    </w:p>
-    <w:p>
-      <w:pPr>
-        <w:rPr>
-          <w:b/>
-          <w:bCs/>
-        </w:rPr>
-      </w:pPr>
-      <w:r>
-        <w:rPr>
-          <w:b/>
-          <w:bCs/>
-        </w:rPr>
-        <w:t>NF.REQ3 — Data protection / GDPR-aware handling</w:t>
-      </w:r>
-    </w:p>
-    <w:p>
-      <w:pPr>
-        <w:numPr>
-          <w:ilvl w:val="0"/>
-          <w:numId w:val="28"/>
-        </w:numPr>
-      </w:pPr>
-      <w:r>
-        <w:rPr>
-          <w:b/>
-          <w:bCs/>
-        </w:rPr>
-        <w:t>Priority:</w:t>
-      </w:r>
-      <w:r>
-        <w:t xml:space="preserve"> 9</w:t>
-      </w:r>
-    </w:p>
-    <w:p>
-      <w:pPr>
-        <w:numPr>
-          <w:ilvl w:val="0"/>
-          <w:numId w:val="28"/>
-        </w:numPr>
-      </w:pPr>
-      <w:r>
-        <w:rPr>
-          <w:b/>
-          <w:bCs/>
-        </w:rPr>
-        <w:t>Description:</w:t>
-      </w:r>
-      <w:r>
-        <w:t xml:space="preserve"> The system must minimize stored personal data and support deletion of job records if required.</w:t>
-      </w:r>
-    </w:p>
-    <w:p>
-      <w:pPr>
-        <w:numPr>
-          <w:ilvl w:val="0"/>
-          <w:numId w:val="28"/>
-        </w:numPr>
-      </w:pPr>
-      <w:r>
-        <w:rPr>
-          <w:b/>
-          <w:bCs/>
-        </w:rPr>
-        <w:t>Rationale:</w:t>
-      </w:r>
-      <w:r>
-        <w:t xml:space="preserve"> Customer prompts may contain personal data.</w:t>
-      </w:r>
-    </w:p>
-    <w:p>
-      <w:pPr>
-        <w:numPr>
-          <w:ilvl w:val="0"/>
-          <w:numId w:val="28"/>
-        </w:numPr>
-      </w:pPr>
-      <w:r>
-        <w:rPr>
-          <w:b/>
-          <w:bCs/>
-        </w:rPr>
-        <w:t>Acceptance criteria:</w:t>
-      </w:r>
-      <w:r>
-        <w:t xml:space="preserve"> Only necessary fields are stored</w:t>
-      </w:r>
-      <w:r>
-        <w:rPr>
-          <w:lang w:val="en-US"/>
-        </w:rPr>
-        <w:t>,</w:t>
-      </w:r>
-      <w:r>
-        <w:t xml:space="preserve"> a documented process exists for deletion/anonymization.</w:t>
-      </w:r>
-    </w:p>
-    <w:p>
-      <w:pPr>
-        <w:rPr>
-          <w:b/>
-          <w:bCs/>
-        </w:rPr>
-      </w:pPr>
-      <w:r>
-        <w:rPr>
-          <w:b/>
-          <w:bCs/>
-        </w:rPr>
-        <w:t>NF.REQ4 — Reliability and fault tolerance</w:t>
-      </w:r>
-    </w:p>
-    <w:p>
-      <w:pPr>
-        <w:numPr>
-          <w:ilvl w:val="0"/>
-          <w:numId w:val="29"/>
-        </w:numPr>
-      </w:pPr>
-      <w:r>
-        <w:rPr>
-          <w:b/>
-          <w:bCs/>
-        </w:rPr>
-        <w:t>Priority:</w:t>
-      </w:r>
-      <w:r>
-        <w:t xml:space="preserve"> 8</w:t>
-      </w:r>
-    </w:p>
-    <w:p>
-      <w:pPr>
-        <w:numPr>
-          <w:ilvl w:val="0"/>
-          <w:numId w:val="29"/>
-        </w:numPr>
-      </w:pPr>
-      <w:r>
-        <w:rPr>
-          <w:b/>
-          <w:bCs/>
-        </w:rPr>
-        <w:t>Description:</w:t>
-      </w:r>
-      <w:r>
-        <w:t xml:space="preserve"> The system must be resilient to worker restarts and temporary external API failures.</w:t>
-      </w:r>
-    </w:p>
-    <w:p>
-      <w:pPr>
-        <w:numPr>
-          <w:ilvl w:val="0"/>
-          <w:numId w:val="29"/>
-        </w:numPr>
-      </w:pPr>
-      <w:r>
-        <w:rPr>
-          <w:b/>
-          <w:bCs/>
-        </w:rPr>
-        <w:t>Rationale:</w:t>
-      </w:r>
-      <w:r>
-        <w:t xml:space="preserve"> Customer-facing availability matters.</w:t>
-      </w:r>
-    </w:p>
-    <w:p>
-      <w:pPr>
-        <w:numPr>
-          <w:ilvl w:val="0"/>
-          <w:numId w:val="29"/>
-        </w:numPr>
-      </w:pPr>
-      <w:r>
-        <w:rPr>
-          <w:b/>
-          <w:bCs/>
-        </w:rPr>
-        <w:t>Acceptance criteria:</w:t>
-      </w:r>
-      <w:r>
-        <w:t xml:space="preserve"> After a worker restart, queued jobs continue processing without manual intervention.</w:t>
-      </w:r>
-    </w:p>
-    <w:p>
-      <w:pPr>
-        <w:rPr>
-          <w:b/>
-          <w:bCs/>
-        </w:rPr>
-      </w:pPr>
-      <w:r>
-        <w:rPr>
-          <w:b/>
-          <w:bCs/>
-        </w:rPr>
-        <w:lastRenderedPageBreak/>
-        <w:t>NF.REQ5 — Observability</w:t>
-      </w:r>
-    </w:p>
-    <w:p>
-      <w:pPr>
-        <w:numPr>
-          <w:ilvl w:val="0"/>
-          <w:numId w:val="30"/>
-        </w:numPr>
-      </w:pPr>
-      <w:r>
-        <w:rPr>
-          <w:b/>
-          <w:bCs/>
-        </w:rPr>
-        <w:t>Priority:</w:t>
-      </w:r>
-      <w:r>
-        <w:t xml:space="preserve"> 8</w:t>
-      </w:r>
-    </w:p>
-    <w:p>
-      <w:pPr>
-        <w:numPr>
-          <w:ilvl w:val="0"/>
-          <w:numId w:val="30"/>
-        </w:numPr>
-      </w:pPr>
-      <w:r>
-        <w:rPr>
-          <w:b/>
-          <w:bCs/>
-        </w:rPr>
-        <w:t>Description:</w:t>
-      </w:r>
-      <w:r>
-        <w:t xml:space="preserve"> The system must provide logs for job creation, provider calls, validation results, upload results, and errors.</w:t>
-      </w:r>
-    </w:p>
-    <w:p>
-      <w:pPr>
-        <w:numPr>
-          <w:ilvl w:val="0"/>
-          <w:numId w:val="30"/>
-        </w:numPr>
-      </w:pPr>
-      <w:r>
-        <w:rPr>
-          <w:b/>
-          <w:bCs/>
-        </w:rPr>
-        <w:t>Rationale:</w:t>
-      </w:r>
-      <w:r>
-        <w:t xml:space="preserve"> Needed for operational support and assessment evidence.</w:t>
-      </w:r>
-    </w:p>
-    <w:p>
-      <w:pPr>
-        <w:numPr>
-          <w:ilvl w:val="0"/>
-          <w:numId w:val="30"/>
-        </w:numPr>
-      </w:pPr>
-      <w:r>
-        <w:rPr>
-          <w:b/>
-          <w:bCs/>
-        </w:rPr>
-        <w:t>Acceptance criteria:</w:t>
-      </w:r>
-      <w:r>
-        <w:t xml:space="preserve"> For each job, logs include job_id, timestamps, and final outcome.</w:t>
-      </w:r>
-    </w:p>
-    <w:p>
-      <w:pPr>
-        <w:rPr>
-          <w:b/>
-          <w:bCs/>
-        </w:rPr>
-      </w:pPr>
-      <w:r>
-        <w:rPr>
-          <w:b/>
-          <w:bCs/>
-        </w:rPr>
-        <w:t>NF.REQ6 — Maintainability</w:t>
-      </w:r>
-    </w:p>
-    <w:p>
-      <w:pPr>
-        <w:numPr>
-          <w:ilvl w:val="0"/>
-          <w:numId w:val="31"/>
-        </w:numPr>
-      </w:pPr>
-      <w:r>
-        <w:rPr>
-          <w:b/>
-          <w:bCs/>
-        </w:rPr>
-        <w:t>Priority:</w:t>
-      </w:r>
-      <w:r>
-        <w:t xml:space="preserve"> 7</w:t>
-      </w:r>
-    </w:p>
-    <w:p>
-      <w:pPr>
-        <w:numPr>
-          <w:ilvl w:val="0"/>
-          <w:numId w:val="31"/>
-        </w:numPr>
-      </w:pPr>
-      <w:r>
-        <w:rPr>
-          <w:b/>
-          <w:bCs/>
-        </w:rPr>
-        <w:t>Description:</w:t>
-      </w:r>
-      <w:r>
-        <w:t xml:space="preserve"> The provider integration must be modular and documented.</w:t>
-      </w:r>
-    </w:p>
-    <w:p>
-      <w:pPr>
-        <w:numPr>
-          <w:ilvl w:val="0"/>
-          <w:numId w:val="31"/>
-        </w:numPr>
-      </w:pPr>
-      <w:r>
-        <w:rPr>
-          <w:b/>
-          <w:bCs/>
-        </w:rPr>
-        <w:t>Rationale:</w:t>
-      </w:r>
-      <w:r>
-        <w:t xml:space="preserve"> Provider changes are likely as model options evolve.</w:t>
-      </w:r>
-    </w:p>
-    <w:p>
-      <w:pPr>
-        <w:numPr>
-          <w:ilvl w:val="0"/>
-          <w:numId w:val="31"/>
-        </w:numPr>
-      </w:pPr>
-      <w:r>
-        <w:rPr>
-          <w:b/>
-          <w:bCs/>
-        </w:rPr>
-        <w:t>Acceptance criteria:</w:t>
-      </w:r>
-      <w:r>
-        <w:t xml:space="preserve"> A new provider can be added following documented interface and minimal changes.</w:t>
-      </w:r>
-    </w:p>
-    <w:p>
-      <w:pPr>
-        <w:rPr>
-          <w:b/>
-          <w:bCs/>
-        </w:rPr>
-      </w:pPr>
-      <w:r>
-        <w:rPr>
-          <w:b/>
-          <w:bCs/>
-        </w:rPr>
-        <w:t>NF.REQ7 — Portability / deployment reproducibility</w:t>
-      </w:r>
-    </w:p>
-    <w:p>
-      <w:pPr>
-        <w:numPr>
-          <w:ilvl w:val="0"/>
-          <w:numId w:val="32"/>
-        </w:numPr>
-      </w:pPr>
-      <w:r>
-        <w:rPr>
-          <w:b/>
-          <w:bCs/>
-        </w:rPr>
-        <w:t>Priority:</w:t>
-      </w:r>
-      <w:r>
-        <w:t xml:space="preserve"> 7</w:t>
-      </w:r>
-    </w:p>
-    <w:p>
-      <w:pPr>
-        <w:numPr>
-          <w:ilvl w:val="0"/>
-          <w:numId w:val="32"/>
-        </w:numPr>
-      </w:pPr>
-      <w:r>
-        <w:rPr>
-          <w:b/>
-          <w:bCs/>
-        </w:rPr>
-        <w:t>Description:</w:t>
-      </w:r>
-      <w:r>
-        <w:t xml:space="preserve"> The system must be deployable consistently across environments using containerization.</w:t>
-      </w:r>
-    </w:p>
-    <w:p>
-      <w:pPr>
-        <w:numPr>
-          <w:ilvl w:val="0"/>
-          <w:numId w:val="32"/>
-        </w:numPr>
-      </w:pPr>
-      <w:r>
-        <w:rPr>
-          <w:b/>
-          <w:bCs/>
-        </w:rPr>
-        <w:t>Rationale:</w:t>
-      </w:r>
-      <w:r>
-        <w:t xml:space="preserve"> Reduce “works on my machine” risk.</w:t>
-      </w:r>
-    </w:p>
-    <w:p>
-      <w:pPr>
-        <w:numPr>
-          <w:ilvl w:val="0"/>
-          <w:numId w:val="32"/>
-        </w:numPr>
-      </w:pPr>
-      <w:r>
-        <w:rPr>
-          <w:b/>
-          <w:bCs/>
-        </w:rPr>
-        <w:t>Acceptance criteria:</w:t>
-      </w:r>
-      <w:r>
-        <w:t xml:space="preserve"> A documented Docker/Docker Compose setup runs API + worker + queue + DB.</w:t>
-      </w:r>
-    </w:p>
-    <w:p>
-      <w:pPr>
-        <w:rPr>
-          <w:b/>
-          <w:bCs/>
-        </w:rPr>
-      </w:pPr>
-      <w:r>
-        <w:rPr>
-          <w:b/>
-          <w:bCs/>
-        </w:rPr>
-        <w:t>NF.REQ8 — Performance (worker throughput)</w:t>
-      </w:r>
-    </w:p>
-    <w:p>
-      <w:pPr>
-        <w:numPr>
-          <w:ilvl w:val="0"/>
-          <w:numId w:val="33"/>
-        </w:numPr>
-      </w:pPr>
-      <w:r>
-        <w:rPr>
-          <w:b/>
-          <w:bCs/>
-        </w:rPr>
-        <w:t>Priority:</w:t>
-      </w:r>
-      <w:r>
-        <w:t xml:space="preserve"> 6</w:t>
-      </w:r>
-    </w:p>
-    <w:p>
-      <w:pPr>
-        <w:numPr>
-          <w:ilvl w:val="0"/>
-          <w:numId w:val="33"/>
-        </w:numPr>
-      </w:pPr>
-      <w:r>
-        <w:rPr>
-          <w:b/>
-          <w:bCs/>
-        </w:rPr>
-        <w:t>Description:</w:t>
-      </w:r>
-      <w:r>
-        <w:t xml:space="preserve"> The worker should process jobs efficiently and avoid unnecessary retries or loops.</w:t>
-      </w:r>
-    </w:p>
-    <w:p>
-      <w:pPr>
-        <w:numPr>
-          <w:ilvl w:val="0"/>
-          <w:numId w:val="33"/>
-        </w:numPr>
-      </w:pPr>
-      <w:r>
-        <w:rPr>
-          <w:b/>
-          <w:bCs/>
-        </w:rPr>
-        <w:t>Rationale:</w:t>
-      </w:r>
-      <w:r>
-        <w:t xml:space="preserve"> Controls cost and improves UX.</w:t>
-      </w:r>
-    </w:p>
-    <w:p>
-      <w:pPr>
-        <w:numPr>
-          <w:ilvl w:val="0"/>
-          <w:numId w:val="33"/>
-        </w:numPr>
-      </w:pPr>
-      <w:r>
-        <w:rPr>
-          <w:b/>
-          <w:bCs/>
-        </w:rPr>
-        <w:t>Acceptance criteria:</w:t>
-      </w:r>
-      <w:r>
-        <w:t xml:space="preserve"> Under normal conditions, most jobs complete without manual intervention.</w:t>
-      </w:r>
-    </w:p>
-    <w:p>
-      <w:pPr>
-        <w:rPr>
-          <w:b/>
-          <w:bCs/>
-        </w:rPr>
-      </w:pPr>
-      <w:r>
-        <w:rPr>
-          <w:b/>
-          <w:bCs/>
-        </w:rPr>
-        <w:t>NF.REQ9 — Cost awareness</w:t>
-      </w:r>
-    </w:p>
-    <w:p>
-      <w:pPr>
-        <w:numPr>
-          <w:ilvl w:val="0"/>
-          <w:numId w:val="34"/>
-        </w:numPr>
-      </w:pPr>
-      <w:r>
-        <w:rPr>
-          <w:b/>
-          <w:bCs/>
-        </w:rPr>
-        <w:t>Priority:</w:t>
-      </w:r>
-      <w:r>
-        <w:t xml:space="preserve"> 6</w:t>
-      </w:r>
-    </w:p>
-    <w:p>
-      <w:pPr>
-        <w:numPr>
-          <w:ilvl w:val="0"/>
-          <w:numId w:val="34"/>
-        </w:numPr>
-      </w:pPr>
-      <w:r>
-        <w:rPr>
-          <w:b/>
-          <w:bCs/>
-        </w:rPr>
-        <w:t>Description:</w:t>
-      </w:r>
-      <w:r>
-        <w:t xml:space="preserve"> The system should support controlling AI usage (limits, quotas, max tokens) to manage cost.</w:t>
-      </w:r>
-    </w:p>
-    <w:p>
-      <w:pPr>
-        <w:numPr>
-          <w:ilvl w:val="0"/>
-          <w:numId w:val="34"/>
-        </w:numPr>
-      </w:pPr>
-      <w:r>
-        <w:rPr>
-          <w:b/>
-          <w:bCs/>
-        </w:rPr>
-        <w:lastRenderedPageBreak/>
-        <w:t>Rationale:</w:t>
-      </w:r>
-      <w:r>
-        <w:t xml:space="preserve"> Startup constraint: low/no upfront cost.</w:t>
-      </w:r>
-    </w:p>
-    <w:p>
-      <w:pPr>
-        <w:numPr>
-          <w:ilvl w:val="0"/>
-          <w:numId w:val="34"/>
-        </w:numPr>
-      </w:pPr>
-      <w:r>
-        <w:rPr>
-          <w:b/>
-          <w:bCs/>
-        </w:rPr>
-        <w:t>Acceptance criteria:</w:t>
-      </w:r>
-      <w:r>
-        <w:t xml:space="preserve"> Configuration exists for rate limits and max output size.</w:t>
-      </w:r>
-    </w:p>
-    <w:p>
-      <w:pPr>
-        <w:rPr>
-          <w:b/>
-          <w:bCs/>
-        </w:rPr>
-      </w:pPr>
-      <w:r>
-        <w:rPr>
-          <w:b/>
-          <w:bCs/>
-        </w:rPr>
-        <w:t>4. Notes (Project Constraints &amp; Quality Gates)</w:t>
-      </w:r>
-    </w:p>
-    <w:p>
-      <w:pPr>
-        <w:rPr>
-          <w:b/>
-          <w:bCs/>
-        </w:rPr>
-      </w:pPr>
-      <w:r>
-        <w:rPr>
-          <w:b/>
-          <w:bCs/>
-        </w:rPr>
-        <w:t>4.1 Quality Gates (implementation-aligned)</w:t>
-      </w:r>
-    </w:p>
-    <w:p>
-      <w:r>
         <w:t>These are “must-pass” checkpoints in the pipeline:</w:t>
       </w:r>
     </w:p>
@@ -3696,7 +3680,7 @@
         </w:numPr>
       </w:pPr>
       <w:r>
-        <w:t>basic tests or manual checks are recorded,</w:t>
+        <w:t>tests or manual checks are recorded,</w:t>
       </w:r>
     </w:p>
     <w:p>
@@ -10050,6 +10034,7 @@
   <w:style w:type="character" w:default="1" w:styleId="DefaultParagraphFont">
     <w:name w:val="Default Paragraph Font"/>
     <w:uiPriority w:val="1"/>
+    <w:semiHidden/>
     <w:unhideWhenUsed/>
   </w:style>
   <w:style w:type="table" w:default="1" w:styleId="TableNormal">

</xml_diff>